<commit_message>
Emptying the charts in the word documents
</commit_message>
<xml_diff>
--- a/04_pulmonary_shunt/pulmonary_shunt.docx
+++ b/04_pulmonary_shunt/pulmonary_shunt.docx
@@ -33,7 +33,7 @@
           <w:noProof/>
         </w:rPr>
         <w:pict>
-          <v:line id="_x0000_s1026" style="position:absolute;z-index:251660288" from="0,2.9pt" to="324pt,2.95pt" o:allowincell="f" strokeweight="2pt"/>
+          <v:line id="_x0000_s1029" style="position:absolute;z-index:251660288" from="0,2.9pt" to="324pt,2.95pt" o:allowincell="f" strokeweight="2pt"/>
         </w:pict>
       </w:r>
     </w:p>
@@ -114,7 +114,7 @@
           <v:shape id="_x0000_i1025" type="#_x0000_t75" style="width:204.75pt;height:135.75pt" o:ole="">
             <v:imagedata r:id="rId4" o:title=""/>
           </v:shape>
-          <o:OLEObject Type="Embed" ProgID="Word.Picture.8" ShapeID="_x0000_i1025" DrawAspect="Content" ObjectID="_1368868042" r:id="rId5"/>
+          <o:OLEObject Type="Embed" ProgID="Word.Picture.8" ShapeID="_x0000_i1025" DrawAspect="Content" ObjectID="_1368873527" r:id="rId5"/>
         </w:object>
       </w:r>
     </w:p>
@@ -217,7 +217,7 @@
           <wp:inline distT="0" distB="0" distL="0" distR="0">
             <wp:extent cx="323850" cy="295275"/>
             <wp:effectExtent l="19050" t="0" r="0" b="0"/>
-            <wp:docPr id="2" name="Picture 2"/>
+            <wp:docPr id="26" name="Picture 6"/>
             <wp:cNvGraphicFramePr>
               <a:graphicFrameLocks xmlns:a="http://schemas.openxmlformats.org/drawingml/2006/main" noChangeAspect="1"/>
             </wp:cNvGraphicFramePr>
@@ -225,7 +225,7 @@
               <a:graphicData uri="http://schemas.openxmlformats.org/drawingml/2006/picture">
                 <pic:pic xmlns:pic="http://schemas.openxmlformats.org/drawingml/2006/picture">
                   <pic:nvPicPr>
-                    <pic:cNvPr id="0" name="Picture 2"/>
+                    <pic:cNvPr id="0" name="Picture 6"/>
                     <pic:cNvPicPr>
                       <a:picLocks noChangeAspect="1" noChangeArrowheads="1"/>
                     </pic:cNvPicPr>
@@ -366,771 +366,7 @@
                 <wp:inline distT="0" distB="0" distL="0" distR="0">
                   <wp:extent cx="314325" cy="295275"/>
                   <wp:effectExtent l="19050" t="0" r="9525" b="0"/>
-                  <wp:docPr id="3" name="Picture 3"/>
-                  <wp:cNvGraphicFramePr>
-                    <a:graphicFrameLocks xmlns:a="http://schemas.openxmlformats.org/drawingml/2006/main" noChangeAspect="1"/>
-                  </wp:cNvGraphicFramePr>
-                  <a:graphic xmlns:a="http://schemas.openxmlformats.org/drawingml/2006/main">
-                    <a:graphicData uri="http://schemas.openxmlformats.org/drawingml/2006/picture">
-                      <pic:pic xmlns:pic="http://schemas.openxmlformats.org/drawingml/2006/picture">
-                        <pic:nvPicPr>
-                          <pic:cNvPr id="0" name="Picture 3"/>
-                          <pic:cNvPicPr>
-                            <a:picLocks noChangeAspect="1" noChangeArrowheads="1"/>
-                          </pic:cNvPicPr>
-                        </pic:nvPicPr>
-                        <pic:blipFill>
-                          <a:blip r:embed="rId7" cstate="print"/>
-                          <a:srcRect/>
-                          <a:stretch>
-                            <a:fillRect/>
-                          </a:stretch>
-                        </pic:blipFill>
-                        <pic:spPr bwMode="auto">
-                          <a:xfrm>
-                            <a:off x="0" y="0"/>
-                            <a:ext cx="314325" cy="295275"/>
-                          </a:xfrm>
-                          <a:prstGeom prst="rect">
-                            <a:avLst/>
-                          </a:prstGeom>
-                          <a:noFill/>
-                          <a:ln w="9525">
-                            <a:noFill/>
-                            <a:miter lim="800000"/>
-                            <a:headEnd/>
-                            <a:tailEnd/>
-                          </a:ln>
-                        </pic:spPr>
-                      </pic:pic>
-                    </a:graphicData>
-                  </a:graphic>
-                </wp:inline>
-              </w:drawing>
-            </w:r>
-          </w:p>
-        </w:tc>
-        <w:tc>
-          <w:tcPr>
-            <w:tcW w:w="3690" w:type="dxa"/>
-            <w:tcBorders>
-              <w:top w:val="nil"/>
-              <w:left w:val="nil"/>
-              <w:bottom w:val="nil"/>
-              <w:right w:val="nil"/>
-            </w:tcBorders>
-          </w:tcPr>
-          <w:p>
-            <w:pPr>
-              <w:rPr>
-                <w:rFonts w:ascii="Arial" w:hAnsi="Arial"/>
-                <w:sz w:val="24"/>
-              </w:rPr>
-            </w:pPr>
-            <w:r>
-              <w:rPr>
-                <w:rFonts w:ascii="Arial" w:hAnsi="Arial"/>
-                <w:sz w:val="24"/>
-              </w:rPr>
-              <w:t>Arterial pO2 (mmHg)</w:t>
-            </w:r>
-          </w:p>
-          <w:p>
-            <w:pPr>
-              <w:rPr>
-                <w:rFonts w:ascii="Arial" w:hAnsi="Arial"/>
-                <w:sz w:val="24"/>
-              </w:rPr>
-            </w:pPr>
-            <w:r>
-              <w:rPr>
-                <w:rFonts w:ascii="Arial" w:hAnsi="Arial"/>
-                <w:sz w:val="24"/>
-              </w:rPr>
-              <w:t>Arterial [O2] (</w:t>
-            </w:r>
-            <w:proofErr w:type="spellStart"/>
-            <w:r>
-              <w:rPr>
-                <w:rFonts w:ascii="Arial" w:hAnsi="Arial"/>
-                <w:sz w:val="24"/>
-              </w:rPr>
-              <w:t>mL</w:t>
-            </w:r>
-            <w:proofErr w:type="spellEnd"/>
-            <w:r>
-              <w:rPr>
-                <w:rFonts w:ascii="Arial" w:hAnsi="Arial"/>
-                <w:sz w:val="24"/>
-              </w:rPr>
-              <w:t>/</w:t>
-            </w:r>
-            <w:proofErr w:type="spellStart"/>
-            <w:r>
-              <w:rPr>
-                <w:rFonts w:ascii="Arial" w:hAnsi="Arial"/>
-                <w:sz w:val="24"/>
-              </w:rPr>
-              <w:t>mL</w:t>
-            </w:r>
-            <w:proofErr w:type="spellEnd"/>
-            <w:r>
-              <w:rPr>
-                <w:rFonts w:ascii="Arial" w:hAnsi="Arial"/>
-                <w:sz w:val="24"/>
-              </w:rPr>
-              <w:t>)</w:t>
-            </w:r>
-          </w:p>
-          <w:p>
-            <w:pPr>
-              <w:rPr>
-                <w:rFonts w:ascii="Arial" w:hAnsi="Arial"/>
-                <w:sz w:val="24"/>
-              </w:rPr>
-            </w:pPr>
-            <w:r>
-              <w:rPr>
-                <w:rFonts w:ascii="Arial" w:hAnsi="Arial"/>
-                <w:sz w:val="24"/>
-              </w:rPr>
-              <w:t>Venous pO2 (mmHg)</w:t>
-            </w:r>
-          </w:p>
-          <w:p>
-            <w:pPr>
-              <w:rPr>
-                <w:rFonts w:ascii="Arial" w:hAnsi="Arial"/>
-                <w:sz w:val="24"/>
-              </w:rPr>
-            </w:pPr>
-            <w:r>
-              <w:rPr>
-                <w:rFonts w:ascii="Arial" w:hAnsi="Arial"/>
-                <w:sz w:val="24"/>
-              </w:rPr>
-              <w:t>Venous [O2] (</w:t>
-            </w:r>
-            <w:proofErr w:type="spellStart"/>
-            <w:r>
-              <w:rPr>
-                <w:rFonts w:ascii="Arial" w:hAnsi="Arial"/>
-                <w:sz w:val="24"/>
-              </w:rPr>
-              <w:t>mL</w:t>
-            </w:r>
-            <w:proofErr w:type="spellEnd"/>
-            <w:r>
-              <w:rPr>
-                <w:rFonts w:ascii="Arial" w:hAnsi="Arial"/>
-                <w:sz w:val="24"/>
-              </w:rPr>
-              <w:t>/</w:t>
-            </w:r>
-            <w:proofErr w:type="spellStart"/>
-            <w:r>
-              <w:rPr>
-                <w:rFonts w:ascii="Arial" w:hAnsi="Arial"/>
-                <w:sz w:val="24"/>
-              </w:rPr>
-              <w:t>mL</w:t>
-            </w:r>
-            <w:proofErr w:type="spellEnd"/>
-            <w:r>
-              <w:rPr>
-                <w:rFonts w:ascii="Arial" w:hAnsi="Arial"/>
-                <w:sz w:val="24"/>
-              </w:rPr>
-              <w:t>)</w:t>
-            </w:r>
-          </w:p>
-        </w:tc>
-      </w:tr>
-      <w:tr>
-        <w:tblPrEx>
-          <w:tblCellMar>
-            <w:top w:w="0" w:type="dxa"/>
-            <w:bottom w:w="0" w:type="dxa"/>
-          </w:tblCellMar>
-        </w:tblPrEx>
-        <w:tc>
-          <w:tcPr>
-            <w:tcW w:w="1260" w:type="dxa"/>
-            <w:tcBorders>
-              <w:top w:val="nil"/>
-              <w:left w:val="nil"/>
-              <w:bottom w:val="nil"/>
-              <w:right w:val="nil"/>
-            </w:tcBorders>
-          </w:tcPr>
-          <w:p>
-            <w:pPr>
-              <w:jc w:val="right"/>
-              <w:rPr>
-                <w:rFonts w:ascii="Arial" w:hAnsi="Arial"/>
-                <w:sz w:val="24"/>
-              </w:rPr>
-            </w:pPr>
-            <w:r>
-              <w:rPr>
-                <w:rFonts w:ascii="Arial" w:hAnsi="Arial"/>
-                <w:noProof/>
-              </w:rPr>
-              <w:drawing>
-                <wp:inline distT="0" distB="0" distL="0" distR="0">
-                  <wp:extent cx="323850" cy="295275"/>
-                  <wp:effectExtent l="19050" t="0" r="0" b="0"/>
-                  <wp:docPr id="4" name="Picture 4"/>
-                  <wp:cNvGraphicFramePr>
-                    <a:graphicFrameLocks xmlns:a="http://schemas.openxmlformats.org/drawingml/2006/main" noChangeAspect="1"/>
-                  </wp:cNvGraphicFramePr>
-                  <a:graphic xmlns:a="http://schemas.openxmlformats.org/drawingml/2006/main">
-                    <a:graphicData uri="http://schemas.openxmlformats.org/drawingml/2006/picture">
-                      <pic:pic xmlns:pic="http://schemas.openxmlformats.org/drawingml/2006/picture">
-                        <pic:nvPicPr>
-                          <pic:cNvPr id="0" name="Picture 4"/>
-                          <pic:cNvPicPr>
-                            <a:picLocks noChangeAspect="1" noChangeArrowheads="1"/>
-                          </pic:cNvPicPr>
-                        </pic:nvPicPr>
-                        <pic:blipFill>
-                          <a:blip r:embed="rId8" cstate="print"/>
-                          <a:srcRect/>
-                          <a:stretch>
-                            <a:fillRect/>
-                          </a:stretch>
-                        </pic:blipFill>
-                        <pic:spPr bwMode="auto">
-                          <a:xfrm>
-                            <a:off x="0" y="0"/>
-                            <a:ext cx="323850" cy="295275"/>
-                          </a:xfrm>
-                          <a:prstGeom prst="rect">
-                            <a:avLst/>
-                          </a:prstGeom>
-                          <a:noFill/>
-                          <a:ln w="9525">
-                            <a:noFill/>
-                            <a:miter lim="800000"/>
-                            <a:headEnd/>
-                            <a:tailEnd/>
-                          </a:ln>
-                        </pic:spPr>
-                      </pic:pic>
-                    </a:graphicData>
-                  </a:graphic>
-                </wp:inline>
-              </w:drawing>
-            </w:r>
-          </w:p>
-        </w:tc>
-        <w:tc>
-          <w:tcPr>
-            <w:tcW w:w="3690" w:type="dxa"/>
-            <w:tcBorders>
-              <w:top w:val="nil"/>
-              <w:left w:val="nil"/>
-              <w:bottom w:val="nil"/>
-              <w:right w:val="nil"/>
-            </w:tcBorders>
-          </w:tcPr>
-          <w:p>
-            <w:pPr>
-              <w:rPr>
-                <w:rFonts w:ascii="Arial" w:hAnsi="Arial"/>
-                <w:sz w:val="24"/>
-              </w:rPr>
-            </w:pPr>
-            <w:r>
-              <w:rPr>
-                <w:rFonts w:ascii="Arial" w:hAnsi="Arial"/>
-                <w:sz w:val="24"/>
-              </w:rPr>
-              <w:t>Arterial Pressure (mmHg)</w:t>
-            </w:r>
-          </w:p>
-        </w:tc>
-      </w:tr>
-      <w:tr>
-        <w:tblPrEx>
-          <w:tblCellMar>
-            <w:top w:w="0" w:type="dxa"/>
-            <w:bottom w:w="0" w:type="dxa"/>
-          </w:tblCellMar>
-        </w:tblPrEx>
-        <w:tc>
-          <w:tcPr>
-            <w:tcW w:w="1260" w:type="dxa"/>
-            <w:tcBorders>
-              <w:top w:val="nil"/>
-              <w:left w:val="nil"/>
-              <w:bottom w:val="nil"/>
-              <w:right w:val="nil"/>
-            </w:tcBorders>
-          </w:tcPr>
-          <w:p>
-            <w:pPr>
-              <w:jc w:val="right"/>
-              <w:rPr>
-                <w:rFonts w:ascii="Arial" w:hAnsi="Arial"/>
-                <w:sz w:val="8"/>
-              </w:rPr>
-            </w:pPr>
-          </w:p>
-        </w:tc>
-        <w:tc>
-          <w:tcPr>
-            <w:tcW w:w="3690" w:type="dxa"/>
-            <w:tcBorders>
-              <w:top w:val="nil"/>
-              <w:left w:val="nil"/>
-              <w:bottom w:val="nil"/>
-              <w:right w:val="nil"/>
-            </w:tcBorders>
-          </w:tcPr>
-          <w:p>
-            <w:pPr>
-              <w:rPr>
-                <w:rFonts w:ascii="Arial" w:hAnsi="Arial"/>
-                <w:sz w:val="8"/>
-              </w:rPr>
-            </w:pPr>
-          </w:p>
-        </w:tc>
-      </w:tr>
-      <w:tr>
-        <w:tblPrEx>
-          <w:tblCellMar>
-            <w:top w:w="0" w:type="dxa"/>
-            <w:bottom w:w="0" w:type="dxa"/>
-          </w:tblCellMar>
-        </w:tblPrEx>
-        <w:tc>
-          <w:tcPr>
-            <w:tcW w:w="1260" w:type="dxa"/>
-            <w:tcBorders>
-              <w:top w:val="nil"/>
-              <w:left w:val="nil"/>
-              <w:bottom w:val="nil"/>
-              <w:right w:val="nil"/>
-            </w:tcBorders>
-          </w:tcPr>
-          <w:p>
-            <w:pPr>
-              <w:jc w:val="right"/>
-              <w:rPr>
-                <w:rFonts w:ascii="Arial" w:hAnsi="Arial"/>
-                <w:sz w:val="24"/>
-              </w:rPr>
-            </w:pPr>
-            <w:r>
-              <w:rPr>
-                <w:rFonts w:ascii="Arial" w:hAnsi="Arial"/>
-                <w:noProof/>
-              </w:rPr>
-              <w:drawing>
-                <wp:inline distT="0" distB="0" distL="0" distR="0">
-                  <wp:extent cx="314325" cy="285750"/>
-                  <wp:effectExtent l="19050" t="0" r="9525" b="0"/>
-                  <wp:docPr id="5" name="Picture 5"/>
-                  <wp:cNvGraphicFramePr>
-                    <a:graphicFrameLocks xmlns:a="http://schemas.openxmlformats.org/drawingml/2006/main" noChangeAspect="1"/>
-                  </wp:cNvGraphicFramePr>
-                  <a:graphic xmlns:a="http://schemas.openxmlformats.org/drawingml/2006/main">
-                    <a:graphicData uri="http://schemas.openxmlformats.org/drawingml/2006/picture">
-                      <pic:pic xmlns:pic="http://schemas.openxmlformats.org/drawingml/2006/picture">
-                        <pic:nvPicPr>
-                          <pic:cNvPr id="0" name="Picture 5"/>
-                          <pic:cNvPicPr>
-                            <a:picLocks noChangeAspect="1" noChangeArrowheads="1"/>
-                          </pic:cNvPicPr>
-                        </pic:nvPicPr>
-                        <pic:blipFill>
-                          <a:blip r:embed="rId9" cstate="print"/>
-                          <a:srcRect/>
-                          <a:stretch>
-                            <a:fillRect/>
-                          </a:stretch>
-                        </pic:blipFill>
-                        <pic:spPr bwMode="auto">
-                          <a:xfrm>
-                            <a:off x="0" y="0"/>
-                            <a:ext cx="314325" cy="285750"/>
-                          </a:xfrm>
-                          <a:prstGeom prst="rect">
-                            <a:avLst/>
-                          </a:prstGeom>
-                          <a:noFill/>
-                          <a:ln w="9525">
-                            <a:noFill/>
-                            <a:miter lim="800000"/>
-                            <a:headEnd/>
-                            <a:tailEnd/>
-                          </a:ln>
-                        </pic:spPr>
-                      </pic:pic>
-                    </a:graphicData>
-                  </a:graphic>
-                </wp:inline>
-              </w:drawing>
-            </w:r>
-          </w:p>
-        </w:tc>
-        <w:tc>
-          <w:tcPr>
-            <w:tcW w:w="3690" w:type="dxa"/>
-            <w:tcBorders>
-              <w:top w:val="nil"/>
-              <w:left w:val="nil"/>
-              <w:bottom w:val="nil"/>
-              <w:right w:val="nil"/>
-            </w:tcBorders>
-          </w:tcPr>
-          <w:p>
-            <w:pPr>
-              <w:rPr>
-                <w:rFonts w:ascii="Arial" w:hAnsi="Arial"/>
-                <w:sz w:val="24"/>
-              </w:rPr>
-            </w:pPr>
-            <w:r>
-              <w:rPr>
-                <w:rFonts w:ascii="Arial" w:hAnsi="Arial"/>
-                <w:sz w:val="24"/>
-              </w:rPr>
-              <w:t>Cardiac Output (</w:t>
-            </w:r>
-            <w:proofErr w:type="spellStart"/>
-            <w:r>
-              <w:rPr>
-                <w:rFonts w:ascii="Arial" w:hAnsi="Arial"/>
-                <w:sz w:val="24"/>
-              </w:rPr>
-              <w:t>mL</w:t>
-            </w:r>
-            <w:proofErr w:type="spellEnd"/>
-            <w:r>
-              <w:rPr>
-                <w:rFonts w:ascii="Arial" w:hAnsi="Arial"/>
-                <w:sz w:val="24"/>
-              </w:rPr>
-              <w:t>/Min)</w:t>
-            </w:r>
-          </w:p>
-          <w:p>
-            <w:pPr>
-              <w:rPr>
-                <w:rFonts w:ascii="Arial" w:hAnsi="Arial"/>
-                <w:sz w:val="24"/>
-              </w:rPr>
-            </w:pPr>
-            <w:r>
-              <w:rPr>
-                <w:rFonts w:ascii="Arial" w:hAnsi="Arial"/>
-                <w:sz w:val="24"/>
-              </w:rPr>
-              <w:t>Heart Rate (/Min)</w:t>
-            </w:r>
-          </w:p>
-          <w:p>
-            <w:pPr>
-              <w:rPr>
-                <w:rFonts w:ascii="Arial" w:hAnsi="Arial"/>
-                <w:sz w:val="24"/>
-              </w:rPr>
-            </w:pPr>
-            <w:r>
-              <w:rPr>
-                <w:rFonts w:ascii="Arial" w:hAnsi="Arial"/>
-                <w:sz w:val="24"/>
-              </w:rPr>
-              <w:t>Stroke Volume (</w:t>
-            </w:r>
-            <w:proofErr w:type="spellStart"/>
-            <w:r>
-              <w:rPr>
-                <w:rFonts w:ascii="Arial" w:hAnsi="Arial"/>
-                <w:sz w:val="24"/>
-              </w:rPr>
-              <w:t>mL</w:t>
-            </w:r>
-            <w:proofErr w:type="spellEnd"/>
-            <w:r>
-              <w:rPr>
-                <w:rFonts w:ascii="Arial" w:hAnsi="Arial"/>
-                <w:sz w:val="24"/>
-              </w:rPr>
-              <w:t>)</w:t>
-            </w:r>
-          </w:p>
-          <w:p>
-            <w:pPr>
-              <w:rPr>
-                <w:rFonts w:ascii="Arial" w:hAnsi="Arial"/>
-                <w:sz w:val="24"/>
-              </w:rPr>
-            </w:pPr>
-            <w:r>
-              <w:rPr>
-                <w:rFonts w:ascii="Arial" w:hAnsi="Arial"/>
-                <w:sz w:val="24"/>
-              </w:rPr>
-              <w:t>Fistula Flow (</w:t>
-            </w:r>
-            <w:proofErr w:type="spellStart"/>
-            <w:r>
-              <w:rPr>
-                <w:rFonts w:ascii="Arial" w:hAnsi="Arial"/>
-                <w:sz w:val="24"/>
-              </w:rPr>
-              <w:t>mL</w:t>
-            </w:r>
-            <w:proofErr w:type="spellEnd"/>
-            <w:r>
-              <w:rPr>
-                <w:rFonts w:ascii="Arial" w:hAnsi="Arial"/>
-                <w:sz w:val="24"/>
-              </w:rPr>
-              <w:t>/Min)</w:t>
-            </w:r>
-          </w:p>
-        </w:tc>
-      </w:tr>
-      <w:tr>
-        <w:tblPrEx>
-          <w:tblCellMar>
-            <w:top w:w="0" w:type="dxa"/>
-            <w:bottom w:w="0" w:type="dxa"/>
-          </w:tblCellMar>
-        </w:tblPrEx>
-        <w:tc>
-          <w:tcPr>
-            <w:tcW w:w="1260" w:type="dxa"/>
-            <w:tcBorders>
-              <w:top w:val="nil"/>
-              <w:left w:val="nil"/>
-              <w:bottom w:val="nil"/>
-              <w:right w:val="nil"/>
-            </w:tcBorders>
-          </w:tcPr>
-          <w:p>
-            <w:pPr>
-              <w:jc w:val="right"/>
-              <w:rPr>
-                <w:rFonts w:ascii="Arial" w:hAnsi="Arial"/>
-                <w:sz w:val="8"/>
-              </w:rPr>
-            </w:pPr>
-          </w:p>
-        </w:tc>
-        <w:tc>
-          <w:tcPr>
-            <w:tcW w:w="3690" w:type="dxa"/>
-            <w:tcBorders>
-              <w:top w:val="nil"/>
-              <w:left w:val="nil"/>
-              <w:bottom w:val="nil"/>
-              <w:right w:val="nil"/>
-            </w:tcBorders>
-          </w:tcPr>
-          <w:p>
-            <w:pPr>
-              <w:rPr>
-                <w:rFonts w:ascii="Arial" w:hAnsi="Arial"/>
-                <w:sz w:val="8"/>
-              </w:rPr>
-            </w:pPr>
-          </w:p>
-        </w:tc>
-      </w:tr>
-      <w:tr>
-        <w:tblPrEx>
-          <w:tblCellMar>
-            <w:top w:w="0" w:type="dxa"/>
-            <w:bottom w:w="0" w:type="dxa"/>
-          </w:tblCellMar>
-        </w:tblPrEx>
-        <w:tc>
-          <w:tcPr>
-            <w:tcW w:w="1260" w:type="dxa"/>
-            <w:tcBorders>
-              <w:top w:val="nil"/>
-              <w:left w:val="nil"/>
-              <w:bottom w:val="nil"/>
-              <w:right w:val="nil"/>
-            </w:tcBorders>
-          </w:tcPr>
-          <w:p>
-            <w:pPr>
-              <w:jc w:val="right"/>
-              <w:rPr>
-                <w:rFonts w:ascii="Arial" w:hAnsi="Arial"/>
-                <w:sz w:val="24"/>
-              </w:rPr>
-            </w:pPr>
-            <w:r>
-              <w:rPr>
-                <w:rFonts w:ascii="Arial" w:hAnsi="Arial"/>
-                <w:noProof/>
-              </w:rPr>
-              <w:drawing>
-                <wp:inline distT="0" distB="0" distL="0" distR="0">
-                  <wp:extent cx="314325" cy="285750"/>
-                  <wp:effectExtent l="19050" t="0" r="9525" b="0"/>
-                  <wp:docPr id="6" name="Picture 6"/>
-                  <wp:cNvGraphicFramePr>
-                    <a:graphicFrameLocks xmlns:a="http://schemas.openxmlformats.org/drawingml/2006/main" noChangeAspect="1"/>
-                  </wp:cNvGraphicFramePr>
-                  <a:graphic xmlns:a="http://schemas.openxmlformats.org/drawingml/2006/main">
-                    <a:graphicData uri="http://schemas.openxmlformats.org/drawingml/2006/picture">
-                      <pic:pic xmlns:pic="http://schemas.openxmlformats.org/drawingml/2006/picture">
-                        <pic:nvPicPr>
-                          <pic:cNvPr id="0" name="Picture 6"/>
-                          <pic:cNvPicPr>
-                            <a:picLocks noChangeAspect="1" noChangeArrowheads="1"/>
-                          </pic:cNvPicPr>
-                        </pic:nvPicPr>
-                        <pic:blipFill>
-                          <a:blip r:embed="rId10" cstate="print"/>
-                          <a:srcRect/>
-                          <a:stretch>
-                            <a:fillRect/>
-                          </a:stretch>
-                        </pic:blipFill>
-                        <pic:spPr bwMode="auto">
-                          <a:xfrm>
-                            <a:off x="0" y="0"/>
-                            <a:ext cx="314325" cy="285750"/>
-                          </a:xfrm>
-                          <a:prstGeom prst="rect">
-                            <a:avLst/>
-                          </a:prstGeom>
-                          <a:noFill/>
-                          <a:ln w="9525">
-                            <a:noFill/>
-                            <a:miter lim="800000"/>
-                            <a:headEnd/>
-                            <a:tailEnd/>
-                          </a:ln>
-                        </pic:spPr>
-                      </pic:pic>
-                    </a:graphicData>
-                  </a:graphic>
-                </wp:inline>
-              </w:drawing>
-            </w:r>
-          </w:p>
-        </w:tc>
-        <w:tc>
-          <w:tcPr>
-            <w:tcW w:w="3690" w:type="dxa"/>
-            <w:tcBorders>
-              <w:top w:val="nil"/>
-              <w:left w:val="nil"/>
-              <w:bottom w:val="nil"/>
-              <w:right w:val="nil"/>
-            </w:tcBorders>
-          </w:tcPr>
-          <w:p>
-            <w:pPr>
-              <w:rPr>
-                <w:rFonts w:ascii="Arial" w:hAnsi="Arial"/>
-                <w:sz w:val="24"/>
-              </w:rPr>
-            </w:pPr>
-            <w:r>
-              <w:rPr>
-                <w:rFonts w:ascii="Arial" w:hAnsi="Arial"/>
-                <w:sz w:val="24"/>
-              </w:rPr>
-              <w:t>Sympathetic Nerve Activity</w:t>
-            </w:r>
-          </w:p>
-        </w:tc>
-      </w:tr>
-      <w:tr>
-        <w:tblPrEx>
-          <w:tblCellMar>
-            <w:top w:w="0" w:type="dxa"/>
-            <w:bottom w:w="0" w:type="dxa"/>
-          </w:tblCellMar>
-        </w:tblPrEx>
-        <w:tc>
-          <w:tcPr>
-            <w:tcW w:w="1260" w:type="dxa"/>
-            <w:tcBorders>
-              <w:top w:val="nil"/>
-              <w:left w:val="nil"/>
-              <w:bottom w:val="nil"/>
-              <w:right w:val="nil"/>
-            </w:tcBorders>
-          </w:tcPr>
-          <w:p>
-            <w:pPr>
-              <w:jc w:val="right"/>
-              <w:rPr>
-                <w:rFonts w:ascii="Arial" w:hAnsi="Arial"/>
-                <w:sz w:val="8"/>
-              </w:rPr>
-            </w:pPr>
-          </w:p>
-        </w:tc>
-        <w:tc>
-          <w:tcPr>
-            <w:tcW w:w="3690" w:type="dxa"/>
-            <w:tcBorders>
-              <w:top w:val="nil"/>
-              <w:left w:val="nil"/>
-              <w:bottom w:val="nil"/>
-              <w:right w:val="nil"/>
-            </w:tcBorders>
-          </w:tcPr>
-          <w:p>
-            <w:pPr>
-              <w:rPr>
-                <w:rFonts w:ascii="Arial" w:hAnsi="Arial"/>
-                <w:sz w:val="8"/>
-              </w:rPr>
-            </w:pPr>
-          </w:p>
-        </w:tc>
-      </w:tr>
-      <w:tr>
-        <w:tblPrEx>
-          <w:tblCellMar>
-            <w:top w:w="0" w:type="dxa"/>
-            <w:bottom w:w="0" w:type="dxa"/>
-          </w:tblCellMar>
-        </w:tblPrEx>
-        <w:tc>
-          <w:tcPr>
-            <w:tcW w:w="1260" w:type="dxa"/>
-            <w:tcBorders>
-              <w:top w:val="nil"/>
-              <w:left w:val="nil"/>
-              <w:bottom w:val="nil"/>
-              <w:right w:val="nil"/>
-            </w:tcBorders>
-          </w:tcPr>
-          <w:p>
-            <w:pPr>
-              <w:jc w:val="right"/>
-              <w:rPr>
-                <w:rFonts w:ascii="Arial" w:hAnsi="Arial"/>
-                <w:sz w:val="24"/>
-              </w:rPr>
-            </w:pPr>
-            <w:r>
-              <w:rPr>
-                <w:rFonts w:ascii="Arial" w:hAnsi="Arial"/>
-                <w:noProof/>
-              </w:rPr>
-              <w:lastRenderedPageBreak/>
-              <w:drawing>
-                <wp:inline distT="0" distB="0" distL="0" distR="0">
-                  <wp:extent cx="314325" cy="295275"/>
-                  <wp:effectExtent l="19050" t="0" r="9525" b="0"/>
-                  <wp:docPr id="7" name="Picture 7"/>
+                  <wp:docPr id="25" name="Picture 7"/>
                   <wp:cNvGraphicFramePr>
                     <a:graphicFrameLocks xmlns:a="http://schemas.openxmlformats.org/drawingml/2006/main" noChangeAspect="1"/>
                   </wp:cNvGraphicFramePr>
@@ -1196,7 +432,22 @@
                 <w:rFonts w:ascii="Arial" w:hAnsi="Arial"/>
                 <w:sz w:val="24"/>
               </w:rPr>
-              <w:t xml:space="preserve">Plasma </w:t>
+              <w:t>Arterial pO2 (mmHg)</w:t>
+            </w:r>
+          </w:p>
+          <w:p>
+            <w:pPr>
+              <w:rPr>
+                <w:rFonts w:ascii="Arial" w:hAnsi="Arial"/>
+                <w:sz w:val="24"/>
+              </w:rPr>
+            </w:pPr>
+            <w:r>
+              <w:rPr>
+                <w:rFonts w:ascii="Arial" w:hAnsi="Arial"/>
+                <w:sz w:val="24"/>
+              </w:rPr>
+              <w:t>Arterial [O2] (</w:t>
             </w:r>
             <w:proofErr w:type="spellStart"/>
             <w:r>
@@ -1204,7 +455,7 @@
                 <w:rFonts w:ascii="Arial" w:hAnsi="Arial"/>
                 <w:sz w:val="24"/>
               </w:rPr>
-              <w:t>Renin</w:t>
+              <w:t>mL</w:t>
             </w:r>
             <w:proofErr w:type="spellEnd"/>
             <w:r>
@@ -1212,7 +463,85 @@
                 <w:rFonts w:ascii="Arial" w:hAnsi="Arial"/>
                 <w:sz w:val="24"/>
               </w:rPr>
-              <w:t xml:space="preserve"> Activity</w:t>
+              <w:t>/</w:t>
+            </w:r>
+            <w:proofErr w:type="spellStart"/>
+            <w:r>
+              <w:rPr>
+                <w:rFonts w:ascii="Arial" w:hAnsi="Arial"/>
+                <w:sz w:val="24"/>
+              </w:rPr>
+              <w:t>mL</w:t>
+            </w:r>
+            <w:proofErr w:type="spellEnd"/>
+            <w:r>
+              <w:rPr>
+                <w:rFonts w:ascii="Arial" w:hAnsi="Arial"/>
+                <w:sz w:val="24"/>
+              </w:rPr>
+              <w:t>)</w:t>
+            </w:r>
+          </w:p>
+          <w:p>
+            <w:pPr>
+              <w:rPr>
+                <w:rFonts w:ascii="Arial" w:hAnsi="Arial"/>
+                <w:sz w:val="24"/>
+              </w:rPr>
+            </w:pPr>
+            <w:r>
+              <w:rPr>
+                <w:rFonts w:ascii="Arial" w:hAnsi="Arial"/>
+                <w:sz w:val="24"/>
+              </w:rPr>
+              <w:t>Venous pO2 (mmHg)</w:t>
+            </w:r>
+          </w:p>
+          <w:p>
+            <w:pPr>
+              <w:rPr>
+                <w:rFonts w:ascii="Arial" w:hAnsi="Arial"/>
+                <w:sz w:val="24"/>
+              </w:rPr>
+            </w:pPr>
+            <w:r>
+              <w:rPr>
+                <w:rFonts w:ascii="Arial" w:hAnsi="Arial"/>
+                <w:sz w:val="24"/>
+              </w:rPr>
+              <w:t>Venous [O2] (</w:t>
+            </w:r>
+            <w:proofErr w:type="spellStart"/>
+            <w:r>
+              <w:rPr>
+                <w:rFonts w:ascii="Arial" w:hAnsi="Arial"/>
+                <w:sz w:val="24"/>
+              </w:rPr>
+              <w:t>mL</w:t>
+            </w:r>
+            <w:proofErr w:type="spellEnd"/>
+            <w:r>
+              <w:rPr>
+                <w:rFonts w:ascii="Arial" w:hAnsi="Arial"/>
+                <w:sz w:val="24"/>
+              </w:rPr>
+              <w:t>/</w:t>
+            </w:r>
+            <w:proofErr w:type="spellStart"/>
+            <w:r>
+              <w:rPr>
+                <w:rFonts w:ascii="Arial" w:hAnsi="Arial"/>
+                <w:sz w:val="24"/>
+              </w:rPr>
+              <w:t>mL</w:t>
+            </w:r>
+            <w:proofErr w:type="spellEnd"/>
+            <w:r>
+              <w:rPr>
+                <w:rFonts w:ascii="Arial" w:hAnsi="Arial"/>
+                <w:sz w:val="24"/>
+              </w:rPr>
+              <w:t>)</w:t>
             </w:r>
           </w:p>
         </w:tc>
@@ -1239,9 +568,60 @@
               <w:jc w:val="right"/>
               <w:rPr>
                 <w:rFonts w:ascii="Arial" w:hAnsi="Arial"/>
-                <w:sz w:val="8"/>
-              </w:rPr>
-            </w:pPr>
+                <w:sz w:val="24"/>
+              </w:rPr>
+            </w:pPr>
+            <w:r>
+              <w:rPr>
+                <w:rFonts w:ascii="Arial" w:hAnsi="Arial"/>
+                <w:noProof/>
+              </w:rPr>
+              <w:drawing>
+                <wp:inline distT="0" distB="0" distL="0" distR="0">
+                  <wp:extent cx="323850" cy="295275"/>
+                  <wp:effectExtent l="19050" t="0" r="0" b="0"/>
+                  <wp:docPr id="24" name="Picture 8"/>
+                  <wp:cNvGraphicFramePr>
+                    <a:graphicFrameLocks xmlns:a="http://schemas.openxmlformats.org/drawingml/2006/main" noChangeAspect="1"/>
+                  </wp:cNvGraphicFramePr>
+                  <a:graphic xmlns:a="http://schemas.openxmlformats.org/drawingml/2006/main">
+                    <a:graphicData uri="http://schemas.openxmlformats.org/drawingml/2006/picture">
+                      <pic:pic xmlns:pic="http://schemas.openxmlformats.org/drawingml/2006/picture">
+                        <pic:nvPicPr>
+                          <pic:cNvPr id="0" name="Picture 8"/>
+                          <pic:cNvPicPr>
+                            <a:picLocks noChangeAspect="1" noChangeArrowheads="1"/>
+                          </pic:cNvPicPr>
+                        </pic:nvPicPr>
+                        <pic:blipFill>
+                          <a:blip r:embed="rId8" cstate="print"/>
+                          <a:srcRect/>
+                          <a:stretch>
+                            <a:fillRect/>
+                          </a:stretch>
+                        </pic:blipFill>
+                        <pic:spPr bwMode="auto">
+                          <a:xfrm>
+                            <a:off x="0" y="0"/>
+                            <a:ext cx="323850" cy="295275"/>
+                          </a:xfrm>
+                          <a:prstGeom prst="rect">
+                            <a:avLst/>
+                          </a:prstGeom>
+                          <a:noFill/>
+                          <a:ln w="9525">
+                            <a:noFill/>
+                            <a:miter lim="800000"/>
+                            <a:headEnd/>
+                            <a:tailEnd/>
+                          </a:ln>
+                        </pic:spPr>
+                      </pic:pic>
+                    </a:graphicData>
+                  </a:graphic>
+                </wp:inline>
+              </w:drawing>
+            </w:r>
           </w:p>
         </w:tc>
         <w:tc>
@@ -1258,9 +638,16 @@
             <w:pPr>
               <w:rPr>
                 <w:rFonts w:ascii="Arial" w:hAnsi="Arial"/>
-                <w:sz w:val="8"/>
-              </w:rPr>
-            </w:pPr>
+                <w:sz w:val="24"/>
+              </w:rPr>
+            </w:pPr>
+            <w:r>
+              <w:rPr>
+                <w:rFonts w:ascii="Arial" w:hAnsi="Arial"/>
+                <w:sz w:val="24"/>
+              </w:rPr>
+              <w:t>Arterial Pressure (mmHg)</w:t>
+            </w:r>
           </w:p>
         </w:tc>
       </w:tr>
@@ -1286,6 +673,53 @@
               <w:jc w:val="right"/>
               <w:rPr>
                 <w:rFonts w:ascii="Arial" w:hAnsi="Arial"/>
+                <w:sz w:val="8"/>
+              </w:rPr>
+            </w:pPr>
+          </w:p>
+        </w:tc>
+        <w:tc>
+          <w:tcPr>
+            <w:tcW w:w="3690" w:type="dxa"/>
+            <w:tcBorders>
+              <w:top w:val="nil"/>
+              <w:left w:val="nil"/>
+              <w:bottom w:val="nil"/>
+              <w:right w:val="nil"/>
+            </w:tcBorders>
+          </w:tcPr>
+          <w:p>
+            <w:pPr>
+              <w:rPr>
+                <w:rFonts w:ascii="Arial" w:hAnsi="Arial"/>
+                <w:sz w:val="8"/>
+              </w:rPr>
+            </w:pPr>
+          </w:p>
+        </w:tc>
+      </w:tr>
+      <w:tr>
+        <w:tblPrEx>
+          <w:tblCellMar>
+            <w:top w:w="0" w:type="dxa"/>
+            <w:bottom w:w="0" w:type="dxa"/>
+          </w:tblCellMar>
+        </w:tblPrEx>
+        <w:tc>
+          <w:tcPr>
+            <w:tcW w:w="1260" w:type="dxa"/>
+            <w:tcBorders>
+              <w:top w:val="nil"/>
+              <w:left w:val="nil"/>
+              <w:bottom w:val="nil"/>
+              <w:right w:val="nil"/>
+            </w:tcBorders>
+          </w:tcPr>
+          <w:p>
+            <w:pPr>
+              <w:jc w:val="right"/>
+              <w:rPr>
+                <w:rFonts w:ascii="Arial" w:hAnsi="Arial"/>
                 <w:sz w:val="24"/>
               </w:rPr>
             </w:pPr>
@@ -1298,7 +732,7 @@
                 <wp:inline distT="0" distB="0" distL="0" distR="0">
                   <wp:extent cx="314325" cy="285750"/>
                   <wp:effectExtent l="19050" t="0" r="9525" b="0"/>
-                  <wp:docPr id="8" name="Picture 8"/>
+                  <wp:docPr id="23" name="Picture 9"/>
                   <wp:cNvGraphicFramePr>
                     <a:graphicFrameLocks xmlns:a="http://schemas.openxmlformats.org/drawingml/2006/main" noChangeAspect="1"/>
                   </wp:cNvGraphicFramePr>
@@ -1306,7 +740,573 @@
                     <a:graphicData uri="http://schemas.openxmlformats.org/drawingml/2006/picture">
                       <pic:pic xmlns:pic="http://schemas.openxmlformats.org/drawingml/2006/picture">
                         <pic:nvPicPr>
-                          <pic:cNvPr id="0" name="Picture 8"/>
+                          <pic:cNvPr id="0" name="Picture 9"/>
+                          <pic:cNvPicPr>
+                            <a:picLocks noChangeAspect="1" noChangeArrowheads="1"/>
+                          </pic:cNvPicPr>
+                        </pic:nvPicPr>
+                        <pic:blipFill>
+                          <a:blip r:embed="rId9" cstate="print"/>
+                          <a:srcRect/>
+                          <a:stretch>
+                            <a:fillRect/>
+                          </a:stretch>
+                        </pic:blipFill>
+                        <pic:spPr bwMode="auto">
+                          <a:xfrm>
+                            <a:off x="0" y="0"/>
+                            <a:ext cx="314325" cy="285750"/>
+                          </a:xfrm>
+                          <a:prstGeom prst="rect">
+                            <a:avLst/>
+                          </a:prstGeom>
+                          <a:noFill/>
+                          <a:ln w="9525">
+                            <a:noFill/>
+                            <a:miter lim="800000"/>
+                            <a:headEnd/>
+                            <a:tailEnd/>
+                          </a:ln>
+                        </pic:spPr>
+                      </pic:pic>
+                    </a:graphicData>
+                  </a:graphic>
+                </wp:inline>
+              </w:drawing>
+            </w:r>
+          </w:p>
+        </w:tc>
+        <w:tc>
+          <w:tcPr>
+            <w:tcW w:w="3690" w:type="dxa"/>
+            <w:tcBorders>
+              <w:top w:val="nil"/>
+              <w:left w:val="nil"/>
+              <w:bottom w:val="nil"/>
+              <w:right w:val="nil"/>
+            </w:tcBorders>
+          </w:tcPr>
+          <w:p>
+            <w:pPr>
+              <w:rPr>
+                <w:rFonts w:ascii="Arial" w:hAnsi="Arial"/>
+                <w:sz w:val="24"/>
+              </w:rPr>
+            </w:pPr>
+            <w:r>
+              <w:rPr>
+                <w:rFonts w:ascii="Arial" w:hAnsi="Arial"/>
+                <w:sz w:val="24"/>
+              </w:rPr>
+              <w:t>Cardiac Output (</w:t>
+            </w:r>
+            <w:proofErr w:type="spellStart"/>
+            <w:r>
+              <w:rPr>
+                <w:rFonts w:ascii="Arial" w:hAnsi="Arial"/>
+                <w:sz w:val="24"/>
+              </w:rPr>
+              <w:t>mL</w:t>
+            </w:r>
+            <w:proofErr w:type="spellEnd"/>
+            <w:r>
+              <w:rPr>
+                <w:rFonts w:ascii="Arial" w:hAnsi="Arial"/>
+                <w:sz w:val="24"/>
+              </w:rPr>
+              <w:t>/Min)</w:t>
+            </w:r>
+          </w:p>
+          <w:p>
+            <w:pPr>
+              <w:rPr>
+                <w:rFonts w:ascii="Arial" w:hAnsi="Arial"/>
+                <w:sz w:val="24"/>
+              </w:rPr>
+            </w:pPr>
+            <w:r>
+              <w:rPr>
+                <w:rFonts w:ascii="Arial" w:hAnsi="Arial"/>
+                <w:sz w:val="24"/>
+              </w:rPr>
+              <w:t>Heart Rate (/Min)</w:t>
+            </w:r>
+          </w:p>
+          <w:p>
+            <w:pPr>
+              <w:rPr>
+                <w:rFonts w:ascii="Arial" w:hAnsi="Arial"/>
+                <w:sz w:val="24"/>
+              </w:rPr>
+            </w:pPr>
+            <w:r>
+              <w:rPr>
+                <w:rFonts w:ascii="Arial" w:hAnsi="Arial"/>
+                <w:sz w:val="24"/>
+              </w:rPr>
+              <w:t>Stroke Volume (</w:t>
+            </w:r>
+            <w:proofErr w:type="spellStart"/>
+            <w:r>
+              <w:rPr>
+                <w:rFonts w:ascii="Arial" w:hAnsi="Arial"/>
+                <w:sz w:val="24"/>
+              </w:rPr>
+              <w:t>mL</w:t>
+            </w:r>
+            <w:proofErr w:type="spellEnd"/>
+            <w:r>
+              <w:rPr>
+                <w:rFonts w:ascii="Arial" w:hAnsi="Arial"/>
+                <w:sz w:val="24"/>
+              </w:rPr>
+              <w:t>)</w:t>
+            </w:r>
+          </w:p>
+          <w:p>
+            <w:pPr>
+              <w:rPr>
+                <w:rFonts w:ascii="Arial" w:hAnsi="Arial"/>
+                <w:sz w:val="24"/>
+              </w:rPr>
+            </w:pPr>
+            <w:r>
+              <w:rPr>
+                <w:rFonts w:ascii="Arial" w:hAnsi="Arial"/>
+                <w:sz w:val="24"/>
+              </w:rPr>
+              <w:t>Fistula Flow (</w:t>
+            </w:r>
+            <w:proofErr w:type="spellStart"/>
+            <w:r>
+              <w:rPr>
+                <w:rFonts w:ascii="Arial" w:hAnsi="Arial"/>
+                <w:sz w:val="24"/>
+              </w:rPr>
+              <w:t>mL</w:t>
+            </w:r>
+            <w:proofErr w:type="spellEnd"/>
+            <w:r>
+              <w:rPr>
+                <w:rFonts w:ascii="Arial" w:hAnsi="Arial"/>
+                <w:sz w:val="24"/>
+              </w:rPr>
+              <w:t>/Min)</w:t>
+            </w:r>
+          </w:p>
+        </w:tc>
+      </w:tr>
+      <w:tr>
+        <w:tblPrEx>
+          <w:tblCellMar>
+            <w:top w:w="0" w:type="dxa"/>
+            <w:bottom w:w="0" w:type="dxa"/>
+          </w:tblCellMar>
+        </w:tblPrEx>
+        <w:tc>
+          <w:tcPr>
+            <w:tcW w:w="1260" w:type="dxa"/>
+            <w:tcBorders>
+              <w:top w:val="nil"/>
+              <w:left w:val="nil"/>
+              <w:bottom w:val="nil"/>
+              <w:right w:val="nil"/>
+            </w:tcBorders>
+          </w:tcPr>
+          <w:p>
+            <w:pPr>
+              <w:jc w:val="right"/>
+              <w:rPr>
+                <w:rFonts w:ascii="Arial" w:hAnsi="Arial"/>
+                <w:sz w:val="8"/>
+              </w:rPr>
+            </w:pPr>
+          </w:p>
+        </w:tc>
+        <w:tc>
+          <w:tcPr>
+            <w:tcW w:w="3690" w:type="dxa"/>
+            <w:tcBorders>
+              <w:top w:val="nil"/>
+              <w:left w:val="nil"/>
+              <w:bottom w:val="nil"/>
+              <w:right w:val="nil"/>
+            </w:tcBorders>
+          </w:tcPr>
+          <w:p>
+            <w:pPr>
+              <w:rPr>
+                <w:rFonts w:ascii="Arial" w:hAnsi="Arial"/>
+                <w:sz w:val="8"/>
+              </w:rPr>
+            </w:pPr>
+          </w:p>
+        </w:tc>
+      </w:tr>
+      <w:tr>
+        <w:tblPrEx>
+          <w:tblCellMar>
+            <w:top w:w="0" w:type="dxa"/>
+            <w:bottom w:w="0" w:type="dxa"/>
+          </w:tblCellMar>
+        </w:tblPrEx>
+        <w:tc>
+          <w:tcPr>
+            <w:tcW w:w="1260" w:type="dxa"/>
+            <w:tcBorders>
+              <w:top w:val="nil"/>
+              <w:left w:val="nil"/>
+              <w:bottom w:val="nil"/>
+              <w:right w:val="nil"/>
+            </w:tcBorders>
+          </w:tcPr>
+          <w:p>
+            <w:pPr>
+              <w:jc w:val="right"/>
+              <w:rPr>
+                <w:rFonts w:ascii="Arial" w:hAnsi="Arial"/>
+                <w:sz w:val="24"/>
+              </w:rPr>
+            </w:pPr>
+            <w:r>
+              <w:rPr>
+                <w:rFonts w:ascii="Arial" w:hAnsi="Arial"/>
+                <w:noProof/>
+              </w:rPr>
+              <w:drawing>
+                <wp:inline distT="0" distB="0" distL="0" distR="0">
+                  <wp:extent cx="314325" cy="285750"/>
+                  <wp:effectExtent l="19050" t="0" r="9525" b="0"/>
+                  <wp:docPr id="22" name="Picture 10"/>
+                  <wp:cNvGraphicFramePr>
+                    <a:graphicFrameLocks xmlns:a="http://schemas.openxmlformats.org/drawingml/2006/main" noChangeAspect="1"/>
+                  </wp:cNvGraphicFramePr>
+                  <a:graphic xmlns:a="http://schemas.openxmlformats.org/drawingml/2006/main">
+                    <a:graphicData uri="http://schemas.openxmlformats.org/drawingml/2006/picture">
+                      <pic:pic xmlns:pic="http://schemas.openxmlformats.org/drawingml/2006/picture">
+                        <pic:nvPicPr>
+                          <pic:cNvPr id="0" name="Picture 10"/>
+                          <pic:cNvPicPr>
+                            <a:picLocks noChangeAspect="1" noChangeArrowheads="1"/>
+                          </pic:cNvPicPr>
+                        </pic:nvPicPr>
+                        <pic:blipFill>
+                          <a:blip r:embed="rId10" cstate="print"/>
+                          <a:srcRect/>
+                          <a:stretch>
+                            <a:fillRect/>
+                          </a:stretch>
+                        </pic:blipFill>
+                        <pic:spPr bwMode="auto">
+                          <a:xfrm>
+                            <a:off x="0" y="0"/>
+                            <a:ext cx="314325" cy="285750"/>
+                          </a:xfrm>
+                          <a:prstGeom prst="rect">
+                            <a:avLst/>
+                          </a:prstGeom>
+                          <a:noFill/>
+                          <a:ln w="9525">
+                            <a:noFill/>
+                            <a:miter lim="800000"/>
+                            <a:headEnd/>
+                            <a:tailEnd/>
+                          </a:ln>
+                        </pic:spPr>
+                      </pic:pic>
+                    </a:graphicData>
+                  </a:graphic>
+                </wp:inline>
+              </w:drawing>
+            </w:r>
+          </w:p>
+        </w:tc>
+        <w:tc>
+          <w:tcPr>
+            <w:tcW w:w="3690" w:type="dxa"/>
+            <w:tcBorders>
+              <w:top w:val="nil"/>
+              <w:left w:val="nil"/>
+              <w:bottom w:val="nil"/>
+              <w:right w:val="nil"/>
+            </w:tcBorders>
+          </w:tcPr>
+          <w:p>
+            <w:pPr>
+              <w:rPr>
+                <w:rFonts w:ascii="Arial" w:hAnsi="Arial"/>
+                <w:sz w:val="24"/>
+              </w:rPr>
+            </w:pPr>
+            <w:r>
+              <w:rPr>
+                <w:rFonts w:ascii="Arial" w:hAnsi="Arial"/>
+                <w:sz w:val="24"/>
+              </w:rPr>
+              <w:t>Sympathetic Nerve Activity</w:t>
+            </w:r>
+          </w:p>
+        </w:tc>
+      </w:tr>
+      <w:tr>
+        <w:tblPrEx>
+          <w:tblCellMar>
+            <w:top w:w="0" w:type="dxa"/>
+            <w:bottom w:w="0" w:type="dxa"/>
+          </w:tblCellMar>
+        </w:tblPrEx>
+        <w:tc>
+          <w:tcPr>
+            <w:tcW w:w="1260" w:type="dxa"/>
+            <w:tcBorders>
+              <w:top w:val="nil"/>
+              <w:left w:val="nil"/>
+              <w:bottom w:val="nil"/>
+              <w:right w:val="nil"/>
+            </w:tcBorders>
+          </w:tcPr>
+          <w:p>
+            <w:pPr>
+              <w:jc w:val="right"/>
+              <w:rPr>
+                <w:rFonts w:ascii="Arial" w:hAnsi="Arial"/>
+                <w:sz w:val="8"/>
+              </w:rPr>
+            </w:pPr>
+          </w:p>
+        </w:tc>
+        <w:tc>
+          <w:tcPr>
+            <w:tcW w:w="3690" w:type="dxa"/>
+            <w:tcBorders>
+              <w:top w:val="nil"/>
+              <w:left w:val="nil"/>
+              <w:bottom w:val="nil"/>
+              <w:right w:val="nil"/>
+            </w:tcBorders>
+          </w:tcPr>
+          <w:p>
+            <w:pPr>
+              <w:rPr>
+                <w:rFonts w:ascii="Arial" w:hAnsi="Arial"/>
+                <w:sz w:val="8"/>
+              </w:rPr>
+            </w:pPr>
+          </w:p>
+        </w:tc>
+      </w:tr>
+      <w:tr>
+        <w:tblPrEx>
+          <w:tblCellMar>
+            <w:top w:w="0" w:type="dxa"/>
+            <w:bottom w:w="0" w:type="dxa"/>
+          </w:tblCellMar>
+        </w:tblPrEx>
+        <w:tc>
+          <w:tcPr>
+            <w:tcW w:w="1260" w:type="dxa"/>
+            <w:tcBorders>
+              <w:top w:val="nil"/>
+              <w:left w:val="nil"/>
+              <w:bottom w:val="nil"/>
+              <w:right w:val="nil"/>
+            </w:tcBorders>
+          </w:tcPr>
+          <w:p>
+            <w:pPr>
+              <w:jc w:val="right"/>
+              <w:rPr>
+                <w:rFonts w:ascii="Arial" w:hAnsi="Arial"/>
+                <w:sz w:val="24"/>
+              </w:rPr>
+            </w:pPr>
+            <w:r>
+              <w:rPr>
+                <w:rFonts w:ascii="Arial" w:hAnsi="Arial"/>
+                <w:noProof/>
+              </w:rPr>
+              <w:lastRenderedPageBreak/>
+              <w:drawing>
+                <wp:inline distT="0" distB="0" distL="0" distR="0">
+                  <wp:extent cx="314325" cy="295275"/>
+                  <wp:effectExtent l="19050" t="0" r="9525" b="0"/>
+                  <wp:docPr id="21" name="Picture 11"/>
+                  <wp:cNvGraphicFramePr>
+                    <a:graphicFrameLocks xmlns:a="http://schemas.openxmlformats.org/drawingml/2006/main" noChangeAspect="1"/>
+                  </wp:cNvGraphicFramePr>
+                  <a:graphic xmlns:a="http://schemas.openxmlformats.org/drawingml/2006/main">
+                    <a:graphicData uri="http://schemas.openxmlformats.org/drawingml/2006/picture">
+                      <pic:pic xmlns:pic="http://schemas.openxmlformats.org/drawingml/2006/picture">
+                        <pic:nvPicPr>
+                          <pic:cNvPr id="0" name="Picture 11"/>
+                          <pic:cNvPicPr>
+                            <a:picLocks noChangeAspect="1" noChangeArrowheads="1"/>
+                          </pic:cNvPicPr>
+                        </pic:nvPicPr>
+                        <pic:blipFill>
+                          <a:blip r:embed="rId7" cstate="print"/>
+                          <a:srcRect/>
+                          <a:stretch>
+                            <a:fillRect/>
+                          </a:stretch>
+                        </pic:blipFill>
+                        <pic:spPr bwMode="auto">
+                          <a:xfrm>
+                            <a:off x="0" y="0"/>
+                            <a:ext cx="314325" cy="295275"/>
+                          </a:xfrm>
+                          <a:prstGeom prst="rect">
+                            <a:avLst/>
+                          </a:prstGeom>
+                          <a:noFill/>
+                          <a:ln w="9525">
+                            <a:noFill/>
+                            <a:miter lim="800000"/>
+                            <a:headEnd/>
+                            <a:tailEnd/>
+                          </a:ln>
+                        </pic:spPr>
+                      </pic:pic>
+                    </a:graphicData>
+                  </a:graphic>
+                </wp:inline>
+              </w:drawing>
+            </w:r>
+          </w:p>
+        </w:tc>
+        <w:tc>
+          <w:tcPr>
+            <w:tcW w:w="3690" w:type="dxa"/>
+            <w:tcBorders>
+              <w:top w:val="nil"/>
+              <w:left w:val="nil"/>
+              <w:bottom w:val="nil"/>
+              <w:right w:val="nil"/>
+            </w:tcBorders>
+          </w:tcPr>
+          <w:p>
+            <w:pPr>
+              <w:rPr>
+                <w:rFonts w:ascii="Arial" w:hAnsi="Arial"/>
+                <w:sz w:val="24"/>
+              </w:rPr>
+            </w:pPr>
+            <w:r>
+              <w:rPr>
+                <w:rFonts w:ascii="Arial" w:hAnsi="Arial"/>
+                <w:sz w:val="24"/>
+              </w:rPr>
+              <w:t xml:space="preserve">Plasma </w:t>
+            </w:r>
+            <w:proofErr w:type="spellStart"/>
+            <w:r>
+              <w:rPr>
+                <w:rFonts w:ascii="Arial" w:hAnsi="Arial"/>
+                <w:sz w:val="24"/>
+              </w:rPr>
+              <w:t>Renin</w:t>
+            </w:r>
+            <w:proofErr w:type="spellEnd"/>
+            <w:r>
+              <w:rPr>
+                <w:rFonts w:ascii="Arial" w:hAnsi="Arial"/>
+                <w:sz w:val="24"/>
+              </w:rPr>
+              <w:t xml:space="preserve"> Activity</w:t>
+            </w:r>
+          </w:p>
+        </w:tc>
+      </w:tr>
+      <w:tr>
+        <w:tblPrEx>
+          <w:tblCellMar>
+            <w:top w:w="0" w:type="dxa"/>
+            <w:bottom w:w="0" w:type="dxa"/>
+          </w:tblCellMar>
+        </w:tblPrEx>
+        <w:tc>
+          <w:tcPr>
+            <w:tcW w:w="1260" w:type="dxa"/>
+            <w:tcBorders>
+              <w:top w:val="nil"/>
+              <w:left w:val="nil"/>
+              <w:bottom w:val="nil"/>
+              <w:right w:val="nil"/>
+            </w:tcBorders>
+          </w:tcPr>
+          <w:p>
+            <w:pPr>
+              <w:jc w:val="right"/>
+              <w:rPr>
+                <w:rFonts w:ascii="Arial" w:hAnsi="Arial"/>
+                <w:sz w:val="8"/>
+              </w:rPr>
+            </w:pPr>
+          </w:p>
+        </w:tc>
+        <w:tc>
+          <w:tcPr>
+            <w:tcW w:w="3690" w:type="dxa"/>
+            <w:tcBorders>
+              <w:top w:val="nil"/>
+              <w:left w:val="nil"/>
+              <w:bottom w:val="nil"/>
+              <w:right w:val="nil"/>
+            </w:tcBorders>
+          </w:tcPr>
+          <w:p>
+            <w:pPr>
+              <w:rPr>
+                <w:rFonts w:ascii="Arial" w:hAnsi="Arial"/>
+                <w:sz w:val="8"/>
+              </w:rPr>
+            </w:pPr>
+          </w:p>
+        </w:tc>
+      </w:tr>
+      <w:tr>
+        <w:tblPrEx>
+          <w:tblCellMar>
+            <w:top w:w="0" w:type="dxa"/>
+            <w:bottom w:w="0" w:type="dxa"/>
+          </w:tblCellMar>
+        </w:tblPrEx>
+        <w:tc>
+          <w:tcPr>
+            <w:tcW w:w="1260" w:type="dxa"/>
+            <w:tcBorders>
+              <w:top w:val="nil"/>
+              <w:left w:val="nil"/>
+              <w:bottom w:val="nil"/>
+              <w:right w:val="nil"/>
+            </w:tcBorders>
+          </w:tcPr>
+          <w:p>
+            <w:pPr>
+              <w:jc w:val="right"/>
+              <w:rPr>
+                <w:rFonts w:ascii="Arial" w:hAnsi="Arial"/>
+                <w:sz w:val="24"/>
+              </w:rPr>
+            </w:pPr>
+            <w:r>
+              <w:rPr>
+                <w:rFonts w:ascii="Arial" w:hAnsi="Arial"/>
+                <w:noProof/>
+              </w:rPr>
+              <w:drawing>
+                <wp:inline distT="0" distB="0" distL="0" distR="0">
+                  <wp:extent cx="314325" cy="285750"/>
+                  <wp:effectExtent l="19050" t="0" r="9525" b="0"/>
+                  <wp:docPr id="20" name="Picture 12"/>
+                  <wp:cNvGraphicFramePr>
+                    <a:graphicFrameLocks xmlns:a="http://schemas.openxmlformats.org/drawingml/2006/main" noChangeAspect="1"/>
+                  </wp:cNvGraphicFramePr>
+                  <a:graphic xmlns:a="http://schemas.openxmlformats.org/drawingml/2006/main">
+                    <a:graphicData uri="http://schemas.openxmlformats.org/drawingml/2006/picture">
+                      <pic:pic xmlns:pic="http://schemas.openxmlformats.org/drawingml/2006/picture">
+                        <pic:nvPicPr>
+                          <pic:cNvPr id="0" name="Picture 12"/>
                           <pic:cNvPicPr>
                             <a:picLocks noChangeAspect="1" noChangeArrowheads="1"/>
                           </pic:cNvPicPr>
@@ -1466,7 +1466,7 @@
                 <wp:inline distT="0" distB="0" distL="0" distR="0">
                   <wp:extent cx="314325" cy="285750"/>
                   <wp:effectExtent l="19050" t="0" r="9525" b="0"/>
-                  <wp:docPr id="9" name="Picture 9"/>
+                  <wp:docPr id="19" name="Picture 13"/>
                   <wp:cNvGraphicFramePr>
                     <a:graphicFrameLocks xmlns:a="http://schemas.openxmlformats.org/drawingml/2006/main" noChangeAspect="1"/>
                   </wp:cNvGraphicFramePr>
@@ -1474,7 +1474,7 @@
                     <a:graphicData uri="http://schemas.openxmlformats.org/drawingml/2006/picture">
                       <pic:pic xmlns:pic="http://schemas.openxmlformats.org/drawingml/2006/picture">
                         <pic:nvPicPr>
-                          <pic:cNvPr id="0" name="Picture 9"/>
+                          <pic:cNvPr id="0" name="Picture 13"/>
                           <pic:cNvPicPr>
                             <a:picLocks noChangeAspect="1" noChangeArrowheads="1"/>
                           </pic:cNvPicPr>
@@ -1617,7 +1617,7 @@
                 <wp:inline distT="0" distB="0" distL="0" distR="0">
                   <wp:extent cx="323850" cy="295275"/>
                   <wp:effectExtent l="19050" t="0" r="0" b="0"/>
-                  <wp:docPr id="10" name="Picture 10"/>
+                  <wp:docPr id="1" name="Picture 14"/>
                   <wp:cNvGraphicFramePr>
                     <a:graphicFrameLocks xmlns:a="http://schemas.openxmlformats.org/drawingml/2006/main" noChangeAspect="1"/>
                   </wp:cNvGraphicFramePr>
@@ -1625,7 +1625,7 @@
                     <a:graphicData uri="http://schemas.openxmlformats.org/drawingml/2006/picture">
                       <pic:pic xmlns:pic="http://schemas.openxmlformats.org/drawingml/2006/picture">
                         <pic:nvPicPr>
-                          <pic:cNvPr id="0" name="Picture 10"/>
+                          <pic:cNvPr id="0" name="Picture 14"/>
                           <pic:cNvPicPr>
                             <a:picLocks noChangeAspect="1" noChangeArrowheads="1"/>
                           </pic:cNvPicPr>
@@ -2095,13 +2095,6 @@
                 <w:sz w:val="24"/>
               </w:rPr>
             </w:pPr>
-            <w:r>
-              <w:rPr>
-                <w:rFonts w:ascii="Arial" w:hAnsi="Arial"/>
-                <w:sz w:val="24"/>
-              </w:rPr>
-              <w:t>91</w:t>
-            </w:r>
           </w:p>
         </w:tc>
         <w:tc>
@@ -2122,13 +2115,6 @@
                 <w:sz w:val="24"/>
               </w:rPr>
             </w:pPr>
-            <w:r>
-              <w:rPr>
-                <w:rFonts w:ascii="Arial" w:hAnsi="Arial"/>
-                <w:sz w:val="24"/>
-              </w:rPr>
-              <w:t>54</w:t>
-            </w:r>
           </w:p>
         </w:tc>
         <w:tc>
@@ -2149,13 +2135,6 @@
                 <w:sz w:val="24"/>
               </w:rPr>
             </w:pPr>
-            <w:r>
-              <w:rPr>
-                <w:rFonts w:ascii="Arial" w:hAnsi="Arial"/>
-                <w:sz w:val="24"/>
-              </w:rPr>
-              <w:t>54</w:t>
-            </w:r>
           </w:p>
         </w:tc>
         <w:tc>
@@ -2176,13 +2155,6 @@
                 <w:sz w:val="24"/>
               </w:rPr>
             </w:pPr>
-            <w:r>
-              <w:rPr>
-                <w:rFonts w:ascii="Arial" w:hAnsi="Arial"/>
-                <w:sz w:val="24"/>
-              </w:rPr>
-              <w:t>47</w:t>
-            </w:r>
           </w:p>
         </w:tc>
       </w:tr>
@@ -2241,13 +2213,6 @@
                 <w:sz w:val="24"/>
               </w:rPr>
             </w:pPr>
-            <w:r>
-              <w:rPr>
-                <w:rFonts w:ascii="Arial" w:hAnsi="Arial"/>
-                <w:sz w:val="24"/>
-              </w:rPr>
-              <w:t>0.20</w:t>
-            </w:r>
           </w:p>
         </w:tc>
         <w:tc>
@@ -2268,13 +2233,6 @@
                 <w:sz w:val="24"/>
               </w:rPr>
             </w:pPr>
-            <w:r>
-              <w:rPr>
-                <w:rFonts w:ascii="Arial" w:hAnsi="Arial"/>
-                <w:sz w:val="24"/>
-              </w:rPr>
-              <w:t>0.18</w:t>
-            </w:r>
           </w:p>
         </w:tc>
         <w:tc>
@@ -2295,13 +2253,6 @@
                 <w:sz w:val="24"/>
               </w:rPr>
             </w:pPr>
-            <w:r>
-              <w:rPr>
-                <w:rFonts w:ascii="Arial" w:hAnsi="Arial"/>
-                <w:sz w:val="24"/>
-              </w:rPr>
-              <w:t>0.18</w:t>
-            </w:r>
           </w:p>
         </w:tc>
         <w:tc>
@@ -2322,13 +2273,6 @@
                 <w:sz w:val="24"/>
               </w:rPr>
             </w:pPr>
-            <w:r>
-              <w:rPr>
-                <w:rFonts w:ascii="Arial" w:hAnsi="Arial"/>
-                <w:sz w:val="24"/>
-              </w:rPr>
-              <w:t>0.23</w:t>
-            </w:r>
           </w:p>
         </w:tc>
       </w:tr>
@@ -2387,13 +2331,6 @@
                 <w:sz w:val="24"/>
               </w:rPr>
             </w:pPr>
-            <w:r>
-              <w:rPr>
-                <w:rFonts w:ascii="Arial" w:hAnsi="Arial"/>
-                <w:sz w:val="24"/>
-              </w:rPr>
-              <w:t>42</w:t>
-            </w:r>
           </w:p>
         </w:tc>
         <w:tc>
@@ -2414,13 +2351,6 @@
                 <w:sz w:val="24"/>
               </w:rPr>
             </w:pPr>
-            <w:r>
-              <w:rPr>
-                <w:rFonts w:ascii="Arial" w:hAnsi="Arial"/>
-                <w:sz w:val="24"/>
-              </w:rPr>
-              <w:t>34</w:t>
-            </w:r>
           </w:p>
         </w:tc>
         <w:tc>
@@ -2441,13 +2371,6 @@
                 <w:sz w:val="24"/>
               </w:rPr>
             </w:pPr>
-            <w:r>
-              <w:rPr>
-                <w:rFonts w:ascii="Arial" w:hAnsi="Arial"/>
-                <w:sz w:val="24"/>
-              </w:rPr>
-              <w:t>34</w:t>
-            </w:r>
           </w:p>
         </w:tc>
         <w:tc>
@@ -2468,13 +2391,6 @@
                 <w:sz w:val="24"/>
               </w:rPr>
             </w:pPr>
-            <w:r>
-              <w:rPr>
-                <w:rFonts w:ascii="Arial" w:hAnsi="Arial"/>
-                <w:sz w:val="24"/>
-              </w:rPr>
-              <w:t>33</w:t>
-            </w:r>
           </w:p>
         </w:tc>
       </w:tr>
@@ -2533,13 +2449,6 @@
                 <w:sz w:val="24"/>
               </w:rPr>
             </w:pPr>
-            <w:r>
-              <w:rPr>
-                <w:rFonts w:ascii="Arial" w:hAnsi="Arial"/>
-                <w:sz w:val="24"/>
-              </w:rPr>
-              <w:t>0.15</w:t>
-            </w:r>
           </w:p>
         </w:tc>
         <w:tc>
@@ -2560,13 +2469,6 @@
                 <w:sz w:val="24"/>
               </w:rPr>
             </w:pPr>
-            <w:r>
-              <w:rPr>
-                <w:rFonts w:ascii="Arial" w:hAnsi="Arial"/>
-                <w:sz w:val="24"/>
-              </w:rPr>
-              <w:t>0.13</w:t>
-            </w:r>
           </w:p>
         </w:tc>
         <w:tc>
@@ -2587,13 +2489,6 @@
                 <w:sz w:val="24"/>
               </w:rPr>
             </w:pPr>
-            <w:r>
-              <w:rPr>
-                <w:rFonts w:ascii="Arial" w:hAnsi="Arial"/>
-                <w:sz w:val="24"/>
-              </w:rPr>
-              <w:t>0.13</w:t>
-            </w:r>
           </w:p>
         </w:tc>
         <w:tc>
@@ -2614,13 +2509,6 @@
                 <w:sz w:val="24"/>
               </w:rPr>
             </w:pPr>
-            <w:r>
-              <w:rPr>
-                <w:rFonts w:ascii="Arial" w:hAnsi="Arial"/>
-                <w:sz w:val="24"/>
-              </w:rPr>
-              <w:t>0.18</w:t>
-            </w:r>
           </w:p>
         </w:tc>
       </w:tr>
@@ -2679,13 +2567,6 @@
                 <w:sz w:val="24"/>
               </w:rPr>
             </w:pPr>
-            <w:r>
-              <w:rPr>
-                <w:rFonts w:ascii="Arial" w:hAnsi="Arial"/>
-                <w:sz w:val="24"/>
-              </w:rPr>
-              <w:t>123/78</w:t>
-            </w:r>
           </w:p>
         </w:tc>
         <w:tc>
@@ -2706,13 +2587,6 @@
                 <w:sz w:val="24"/>
               </w:rPr>
             </w:pPr>
-            <w:r>
-              <w:rPr>
-                <w:rFonts w:ascii="Arial" w:hAnsi="Arial"/>
-                <w:sz w:val="24"/>
-              </w:rPr>
-              <w:t>125/81</w:t>
-            </w:r>
           </w:p>
         </w:tc>
         <w:tc>
@@ -2733,13 +2607,6 @@
                 <w:sz w:val="24"/>
               </w:rPr>
             </w:pPr>
-            <w:r>
-              <w:rPr>
-                <w:rFonts w:ascii="Arial" w:hAnsi="Arial"/>
-                <w:sz w:val="24"/>
-              </w:rPr>
-              <w:t>130/85</w:t>
-            </w:r>
           </w:p>
         </w:tc>
         <w:tc>
@@ -2760,13 +2627,6 @@
                 <w:sz w:val="24"/>
               </w:rPr>
             </w:pPr>
-            <w:r>
-              <w:rPr>
-                <w:rFonts w:ascii="Arial" w:hAnsi="Arial"/>
-                <w:sz w:val="24"/>
-              </w:rPr>
-              <w:t>141/106</w:t>
-            </w:r>
           </w:p>
         </w:tc>
       </w:tr>
@@ -2825,13 +2685,6 @@
                 <w:sz w:val="24"/>
               </w:rPr>
             </w:pPr>
-            <w:r>
-              <w:rPr>
-                <w:rFonts w:ascii="Arial" w:hAnsi="Arial"/>
-                <w:sz w:val="24"/>
-              </w:rPr>
-              <w:t>5361</w:t>
-            </w:r>
           </w:p>
         </w:tc>
         <w:tc>
@@ -2852,13 +2705,6 @@
                 <w:sz w:val="24"/>
               </w:rPr>
             </w:pPr>
-            <w:r>
-              <w:rPr>
-                <w:rFonts w:ascii="Arial" w:hAnsi="Arial"/>
-                <w:sz w:val="24"/>
-              </w:rPr>
-              <w:t>5575</w:t>
-            </w:r>
           </w:p>
         </w:tc>
         <w:tc>
@@ -2879,13 +2725,6 @@
                 <w:sz w:val="24"/>
               </w:rPr>
             </w:pPr>
-            <w:r>
-              <w:rPr>
-                <w:rFonts w:ascii="Arial" w:hAnsi="Arial"/>
-                <w:sz w:val="24"/>
-              </w:rPr>
-              <w:t>5744</w:t>
-            </w:r>
           </w:p>
         </w:tc>
         <w:tc>
@@ -2906,13 +2745,6 @@
                 <w:sz w:val="24"/>
               </w:rPr>
             </w:pPr>
-            <w:r>
-              <w:rPr>
-                <w:rFonts w:ascii="Arial" w:hAnsi="Arial"/>
-                <w:sz w:val="24"/>
-              </w:rPr>
-              <w:t>4618</w:t>
-            </w:r>
           </w:p>
         </w:tc>
       </w:tr>
@@ -2971,13 +2803,6 @@
                 <w:sz w:val="24"/>
               </w:rPr>
             </w:pPr>
-            <w:r>
-              <w:rPr>
-                <w:rFonts w:ascii="Arial" w:hAnsi="Arial"/>
-                <w:sz w:val="24"/>
-              </w:rPr>
-              <w:t>72</w:t>
-            </w:r>
           </w:p>
         </w:tc>
         <w:tc>
@@ -2998,13 +2823,6 @@
                 <w:sz w:val="24"/>
               </w:rPr>
             </w:pPr>
-            <w:r>
-              <w:rPr>
-                <w:rFonts w:ascii="Arial" w:hAnsi="Arial"/>
-                <w:sz w:val="24"/>
-              </w:rPr>
-              <w:t>75</w:t>
-            </w:r>
           </w:p>
         </w:tc>
         <w:tc>
@@ -3025,13 +2843,6 @@
                 <w:sz w:val="24"/>
               </w:rPr>
             </w:pPr>
-            <w:r>
-              <w:rPr>
-                <w:rFonts w:ascii="Arial" w:hAnsi="Arial"/>
-                <w:sz w:val="24"/>
-              </w:rPr>
-              <w:t>77</w:t>
-            </w:r>
           </w:p>
         </w:tc>
         <w:tc>
@@ -3052,13 +2863,6 @@
                 <w:sz w:val="24"/>
               </w:rPr>
             </w:pPr>
-            <w:r>
-              <w:rPr>
-                <w:rFonts w:ascii="Arial" w:hAnsi="Arial"/>
-                <w:sz w:val="24"/>
-              </w:rPr>
-              <w:t>79</w:t>
-            </w:r>
           </w:p>
         </w:tc>
       </w:tr>
@@ -3117,13 +2921,6 @@
                 <w:sz w:val="24"/>
               </w:rPr>
             </w:pPr>
-            <w:r>
-              <w:rPr>
-                <w:rFonts w:ascii="Arial" w:hAnsi="Arial"/>
-                <w:sz w:val="24"/>
-              </w:rPr>
-              <w:t>74</w:t>
-            </w:r>
           </w:p>
         </w:tc>
         <w:tc>
@@ -3144,13 +2941,6 @@
                 <w:sz w:val="24"/>
               </w:rPr>
             </w:pPr>
-            <w:r>
-              <w:rPr>
-                <w:rFonts w:ascii="Arial" w:hAnsi="Arial"/>
-                <w:sz w:val="24"/>
-              </w:rPr>
-              <w:t>74</w:t>
-            </w:r>
           </w:p>
         </w:tc>
         <w:tc>
@@ -3171,13 +2961,6 @@
                 <w:sz w:val="24"/>
               </w:rPr>
             </w:pPr>
-            <w:r>
-              <w:rPr>
-                <w:rFonts w:ascii="Arial" w:hAnsi="Arial"/>
-                <w:sz w:val="24"/>
-              </w:rPr>
-              <w:t>74</w:t>
-            </w:r>
           </w:p>
         </w:tc>
         <w:tc>
@@ -3198,13 +2981,6 @@
                 <w:sz w:val="24"/>
               </w:rPr>
             </w:pPr>
-            <w:r>
-              <w:rPr>
-                <w:rFonts w:ascii="Arial" w:hAnsi="Arial"/>
-                <w:sz w:val="24"/>
-              </w:rPr>
-              <w:t>58</w:t>
-            </w:r>
           </w:p>
         </w:tc>
       </w:tr>
@@ -3272,13 +3048,6 @@
                 <w:sz w:val="24"/>
               </w:rPr>
             </w:pPr>
-            <w:r>
-              <w:rPr>
-                <w:rFonts w:ascii="Arial" w:hAnsi="Arial"/>
-                <w:sz w:val="24"/>
-              </w:rPr>
-              <w:t>1.5</w:t>
-            </w:r>
           </w:p>
         </w:tc>
         <w:tc>
@@ -3299,13 +3068,6 @@
                 <w:sz w:val="24"/>
               </w:rPr>
             </w:pPr>
-            <w:r>
-              <w:rPr>
-                <w:rFonts w:ascii="Arial" w:hAnsi="Arial"/>
-                <w:sz w:val="24"/>
-              </w:rPr>
-              <w:t>1.7</w:t>
-            </w:r>
           </w:p>
         </w:tc>
         <w:tc>
@@ -3326,13 +3088,6 @@
                 <w:sz w:val="24"/>
               </w:rPr>
             </w:pPr>
-            <w:r>
-              <w:rPr>
-                <w:rFonts w:ascii="Arial" w:hAnsi="Arial"/>
-                <w:sz w:val="24"/>
-              </w:rPr>
-              <w:t>1.7</w:t>
-            </w:r>
           </w:p>
         </w:tc>
         <w:tc>
@@ -3353,13 +3108,6 @@
                 <w:sz w:val="24"/>
               </w:rPr>
             </w:pPr>
-            <w:r>
-              <w:rPr>
-                <w:rFonts w:ascii="Arial" w:hAnsi="Arial"/>
-                <w:sz w:val="24"/>
-              </w:rPr>
-              <w:t>1.8</w:t>
-            </w:r>
           </w:p>
         </w:tc>
       </w:tr>
@@ -3427,13 +3175,6 @@
                 <w:sz w:val="24"/>
               </w:rPr>
             </w:pPr>
-            <w:r>
-              <w:rPr>
-                <w:rFonts w:ascii="Arial" w:hAnsi="Arial"/>
-                <w:sz w:val="24"/>
-              </w:rPr>
-              <w:t>2.0</w:t>
-            </w:r>
           </w:p>
         </w:tc>
         <w:tc>
@@ -3454,13 +3195,6 @@
                 <w:sz w:val="24"/>
               </w:rPr>
             </w:pPr>
-            <w:r>
-              <w:rPr>
-                <w:rFonts w:ascii="Arial" w:hAnsi="Arial"/>
-                <w:sz w:val="24"/>
-              </w:rPr>
-              <w:t>2.0</w:t>
-            </w:r>
           </w:p>
         </w:tc>
         <w:tc>
@@ -3481,13 +3215,6 @@
                 <w:sz w:val="24"/>
               </w:rPr>
             </w:pPr>
-            <w:r>
-              <w:rPr>
-                <w:rFonts w:ascii="Arial" w:hAnsi="Arial"/>
-                <w:sz w:val="24"/>
-              </w:rPr>
-              <w:t>1.7</w:t>
-            </w:r>
           </w:p>
         </w:tc>
         <w:tc>
@@ -3508,13 +3235,6 @@
                 <w:sz w:val="24"/>
               </w:rPr>
             </w:pPr>
-            <w:r>
-              <w:rPr>
-                <w:rFonts w:ascii="Arial" w:hAnsi="Arial"/>
-                <w:sz w:val="24"/>
-              </w:rPr>
-              <w:t>3.4</w:t>
-            </w:r>
           </w:p>
         </w:tc>
       </w:tr>
@@ -3573,13 +3293,6 @@
                 <w:sz w:val="24"/>
               </w:rPr>
             </w:pPr>
-            <w:r>
-              <w:rPr>
-                <w:rFonts w:ascii="Arial" w:hAnsi="Arial"/>
-                <w:sz w:val="24"/>
-              </w:rPr>
-              <w:t>0.116</w:t>
-            </w:r>
           </w:p>
         </w:tc>
         <w:tc>
@@ -3600,13 +3313,6 @@
                 <w:sz w:val="24"/>
               </w:rPr>
             </w:pPr>
-            <w:r>
-              <w:rPr>
-                <w:rFonts w:ascii="Arial" w:hAnsi="Arial"/>
-                <w:sz w:val="24"/>
-              </w:rPr>
-              <w:t>0.122</w:t>
-            </w:r>
           </w:p>
         </w:tc>
         <w:tc>
@@ -3627,13 +3333,6 @@
                 <w:sz w:val="24"/>
               </w:rPr>
             </w:pPr>
-            <w:r>
-              <w:rPr>
-                <w:rFonts w:ascii="Arial" w:hAnsi="Arial"/>
-                <w:sz w:val="24"/>
-              </w:rPr>
-              <w:t>0.166</w:t>
-            </w:r>
           </w:p>
         </w:tc>
         <w:tc>
@@ -3654,13 +3353,6 @@
                 <w:sz w:val="24"/>
               </w:rPr>
             </w:pPr>
-            <w:r>
-              <w:rPr>
-                <w:rFonts w:ascii="Arial" w:hAnsi="Arial"/>
-                <w:sz w:val="24"/>
-              </w:rPr>
-              <w:t>0.125</w:t>
-            </w:r>
           </w:p>
         </w:tc>
       </w:tr>
@@ -3719,13 +3411,6 @@
                 <w:sz w:val="24"/>
               </w:rPr>
             </w:pPr>
-            <w:r>
-              <w:rPr>
-                <w:rFonts w:ascii="Arial" w:hAnsi="Arial"/>
-                <w:sz w:val="24"/>
-              </w:rPr>
-              <w:t>19</w:t>
-            </w:r>
           </w:p>
         </w:tc>
         <w:tc>
@@ -3746,13 +3431,6 @@
                 <w:sz w:val="24"/>
               </w:rPr>
             </w:pPr>
-            <w:r>
-              <w:rPr>
-                <w:rFonts w:ascii="Arial" w:hAnsi="Arial"/>
-                <w:sz w:val="24"/>
-              </w:rPr>
-              <w:t>176</w:t>
-            </w:r>
           </w:p>
         </w:tc>
         <w:tc>
@@ -3773,13 +3451,6 @@
                 <w:sz w:val="24"/>
               </w:rPr>
             </w:pPr>
-            <w:r>
-              <w:rPr>
-                <w:rFonts w:ascii="Arial" w:hAnsi="Arial"/>
-                <w:sz w:val="24"/>
-              </w:rPr>
-              <w:t>4180</w:t>
-            </w:r>
           </w:p>
         </w:tc>
         <w:tc>
@@ -3800,13 +3471,6 @@
                 <w:sz w:val="24"/>
               </w:rPr>
             </w:pPr>
-            <w:r>
-              <w:rPr>
-                <w:rFonts w:ascii="Arial" w:hAnsi="Arial"/>
-                <w:sz w:val="24"/>
-              </w:rPr>
-              <w:t>299</w:t>
-            </w:r>
           </w:p>
         </w:tc>
       </w:tr>
@@ -3865,13 +3529,6 @@
                 <w:sz w:val="24"/>
               </w:rPr>
             </w:pPr>
-            <w:r>
-              <w:rPr>
-                <w:rFonts w:ascii="Arial" w:hAnsi="Arial"/>
-                <w:sz w:val="24"/>
-              </w:rPr>
-              <w:t>5400</w:t>
-            </w:r>
           </w:p>
         </w:tc>
         <w:tc>
@@ -3892,13 +3549,6 @@
                 <w:sz w:val="24"/>
               </w:rPr>
             </w:pPr>
-            <w:r>
-              <w:rPr>
-                <w:rFonts w:ascii="Arial" w:hAnsi="Arial"/>
-                <w:sz w:val="24"/>
-              </w:rPr>
-              <w:t>5402</w:t>
-            </w:r>
           </w:p>
         </w:tc>
         <w:tc>
@@ -3919,13 +3569,6 @@
                 <w:sz w:val="24"/>
               </w:rPr>
             </w:pPr>
-            <w:r>
-              <w:rPr>
-                <w:rFonts w:ascii="Arial" w:hAnsi="Arial"/>
-                <w:sz w:val="24"/>
-              </w:rPr>
-              <w:t>5431</w:t>
-            </w:r>
           </w:p>
         </w:tc>
         <w:tc>
@@ -3946,13 +3589,6 @@
                 <w:sz w:val="24"/>
               </w:rPr>
             </w:pPr>
-            <w:r>
-              <w:rPr>
-                <w:rFonts w:ascii="Arial" w:hAnsi="Arial"/>
-                <w:sz w:val="24"/>
-              </w:rPr>
-              <w:t>5759</w:t>
-            </w:r>
           </w:p>
         </w:tc>
       </w:tr>
@@ -4011,13 +3647,6 @@
                 <w:sz w:val="24"/>
               </w:rPr>
             </w:pPr>
-            <w:r>
-              <w:rPr>
-                <w:rFonts w:ascii="Arial" w:hAnsi="Arial"/>
-                <w:sz w:val="24"/>
-              </w:rPr>
-              <w:t>2400</w:t>
-            </w:r>
           </w:p>
         </w:tc>
         <w:tc>
@@ -4038,13 +3667,6 @@
                 <w:sz w:val="24"/>
               </w:rPr>
             </w:pPr>
-            <w:r>
-              <w:rPr>
-                <w:rFonts w:ascii="Arial" w:hAnsi="Arial"/>
-                <w:sz w:val="24"/>
-              </w:rPr>
-              <w:t>2400</w:t>
-            </w:r>
           </w:p>
         </w:tc>
         <w:tc>
@@ -4065,13 +3687,6 @@
                 <w:sz w:val="24"/>
               </w:rPr>
             </w:pPr>
-            <w:r>
-              <w:rPr>
-                <w:rFonts w:ascii="Arial" w:hAnsi="Arial"/>
-                <w:sz w:val="24"/>
-              </w:rPr>
-              <w:t>2408</w:t>
-            </w:r>
           </w:p>
         </w:tc>
         <w:tc>
@@ -4092,13 +3707,6 @@
                 <w:sz w:val="24"/>
               </w:rPr>
             </w:pPr>
-            <w:r>
-              <w:rPr>
-                <w:rFonts w:ascii="Arial" w:hAnsi="Arial"/>
-                <w:sz w:val="24"/>
-              </w:rPr>
-              <w:t>3527</w:t>
-            </w:r>
           </w:p>
         </w:tc>
       </w:tr>
@@ -4157,13 +3765,6 @@
                 <w:sz w:val="24"/>
               </w:rPr>
             </w:pPr>
-            <w:r>
-              <w:rPr>
-                <w:rFonts w:ascii="Arial" w:hAnsi="Arial"/>
-                <w:sz w:val="24"/>
-              </w:rPr>
-              <w:t>3000</w:t>
-            </w:r>
           </w:p>
         </w:tc>
         <w:tc>
@@ -4184,13 +3785,6 @@
                 <w:sz w:val="24"/>
               </w:rPr>
             </w:pPr>
-            <w:r>
-              <w:rPr>
-                <w:rFonts w:ascii="Arial" w:hAnsi="Arial"/>
-                <w:sz w:val="24"/>
-              </w:rPr>
-              <w:t>3002</w:t>
-            </w:r>
           </w:p>
         </w:tc>
         <w:tc>
@@ -4211,13 +3805,6 @@
                 <w:sz w:val="24"/>
               </w:rPr>
             </w:pPr>
-            <w:r>
-              <w:rPr>
-                <w:rFonts w:ascii="Arial" w:hAnsi="Arial"/>
-                <w:sz w:val="24"/>
-              </w:rPr>
-              <w:t>3023</w:t>
-            </w:r>
           </w:p>
         </w:tc>
         <w:tc>
@@ -4238,13 +3825,6 @@
                 <w:sz w:val="24"/>
               </w:rPr>
             </w:pPr>
-            <w:r>
-              <w:rPr>
-                <w:rFonts w:ascii="Arial" w:hAnsi="Arial"/>
-                <w:sz w:val="24"/>
-              </w:rPr>
-              <w:t>2232</w:t>
-            </w:r>
           </w:p>
         </w:tc>
       </w:tr>
@@ -4303,13 +3883,6 @@
                 <w:sz w:val="24"/>
               </w:rPr>
             </w:pPr>
-            <w:r>
-              <w:rPr>
-                <w:rFonts w:ascii="Arial" w:hAnsi="Arial"/>
-                <w:sz w:val="24"/>
-              </w:rPr>
-              <w:t>44</w:t>
-            </w:r>
           </w:p>
         </w:tc>
         <w:tc>
@@ -4329,13 +3902,6 @@
                 <w:sz w:val="24"/>
               </w:rPr>
             </w:pPr>
-            <w:r>
-              <w:rPr>
-                <w:rFonts w:ascii="Arial" w:hAnsi="Arial"/>
-                <w:sz w:val="24"/>
-              </w:rPr>
-              <w:t>44</w:t>
-            </w:r>
           </w:p>
         </w:tc>
         <w:tc>
@@ -4355,13 +3921,6 @@
                 <w:sz w:val="24"/>
               </w:rPr>
             </w:pPr>
-            <w:r>
-              <w:rPr>
-                <w:rFonts w:ascii="Arial" w:hAnsi="Arial"/>
-                <w:sz w:val="24"/>
-              </w:rPr>
-              <w:t>44</w:t>
-            </w:r>
           </w:p>
         </w:tc>
         <w:tc>
@@ -4381,13 +3940,6 @@
                 <w:sz w:val="24"/>
               </w:rPr>
             </w:pPr>
-            <w:r>
-              <w:rPr>
-                <w:rFonts w:ascii="Arial" w:hAnsi="Arial"/>
-                <w:sz w:val="24"/>
-              </w:rPr>
-              <w:t>61</w:t>
-            </w:r>
           </w:p>
         </w:tc>
       </w:tr>
@@ -4475,7 +4027,7 @@
                 <wp:inline distT="0" distB="0" distL="0" distR="0">
                   <wp:extent cx="323850" cy="295275"/>
                   <wp:effectExtent l="19050" t="0" r="0" b="0"/>
-                  <wp:docPr id="11" name="Picture 11"/>
+                  <wp:docPr id="15" name="Picture 15"/>
                   <wp:cNvGraphicFramePr>
                     <a:graphicFrameLocks xmlns:a="http://schemas.openxmlformats.org/drawingml/2006/main" noChangeAspect="1"/>
                   </wp:cNvGraphicFramePr>
@@ -4483,7 +4035,7 @@
                     <a:graphicData uri="http://schemas.openxmlformats.org/drawingml/2006/picture">
                       <pic:pic xmlns:pic="http://schemas.openxmlformats.org/drawingml/2006/picture">
                         <pic:nvPicPr>
-                          <pic:cNvPr id="0" name="Picture 11"/>
+                          <pic:cNvPr id="0" name="Picture 15"/>
                           <pic:cNvPicPr>
                             <a:picLocks noChangeAspect="1" noChangeArrowheads="1"/>
                           </pic:cNvPicPr>
@@ -4642,7 +4194,7 @@
                 <wp:inline distT="0" distB="0" distL="0" distR="0">
                   <wp:extent cx="323850" cy="295275"/>
                   <wp:effectExtent l="19050" t="0" r="0" b="0"/>
-                  <wp:docPr id="12" name="Picture 12"/>
+                  <wp:docPr id="16" name="Picture 16"/>
                   <wp:cNvGraphicFramePr>
                     <a:graphicFrameLocks xmlns:a="http://schemas.openxmlformats.org/drawingml/2006/main" noChangeAspect="1"/>
                   </wp:cNvGraphicFramePr>
@@ -4650,7 +4202,7 @@
                     <a:graphicData uri="http://schemas.openxmlformats.org/drawingml/2006/picture">
                       <pic:pic xmlns:pic="http://schemas.openxmlformats.org/drawingml/2006/picture">
                         <pic:nvPicPr>
-                          <pic:cNvPr id="0" name="Picture 12"/>
+                          <pic:cNvPr id="0" name="Picture 16"/>
                           <pic:cNvPicPr>
                             <a:picLocks noChangeAspect="1" noChangeArrowheads="1"/>
                           </pic:cNvPicPr>
@@ -5418,19 +4970,11 @@
           <w:p>
             <w:pPr>
               <w:ind w:hanging="90"/>
-              <w:jc w:val="center"/>
-              <w:rPr>
-                <w:rFonts w:ascii="Arial" w:hAnsi="Arial"/>
-                <w:sz w:val="24"/>
-              </w:rPr>
-            </w:pPr>
-            <w:r>
-              <w:rPr>
-                <w:rFonts w:ascii="Arial" w:hAnsi="Arial"/>
-                <w:sz w:val="24"/>
-              </w:rPr>
-              <w:t>99</w:t>
-            </w:r>
+              <w:rPr>
+                <w:rFonts w:ascii="Arial" w:hAnsi="Arial"/>
+                <w:sz w:val="24"/>
+              </w:rPr>
+            </w:pPr>
           </w:p>
         </w:tc>
         <w:tc>
@@ -5445,19 +4989,11 @@
           </w:tcPr>
           <w:p>
             <w:pPr>
-              <w:jc w:val="center"/>
-              <w:rPr>
-                <w:rFonts w:ascii="Arial" w:hAnsi="Arial"/>
-                <w:sz w:val="24"/>
-              </w:rPr>
-            </w:pPr>
-            <w:r>
-              <w:rPr>
-                <w:rFonts w:ascii="Arial" w:hAnsi="Arial"/>
-                <w:sz w:val="24"/>
-              </w:rPr>
-              <w:t>144</w:t>
-            </w:r>
+              <w:rPr>
+                <w:rFonts w:ascii="Arial" w:hAnsi="Arial"/>
+                <w:sz w:val="24"/>
+              </w:rPr>
+            </w:pPr>
           </w:p>
         </w:tc>
         <w:tc>
@@ -5472,19 +5008,11 @@
           </w:tcPr>
           <w:p>
             <w:pPr>
-              <w:jc w:val="center"/>
-              <w:rPr>
-                <w:rFonts w:ascii="Arial" w:hAnsi="Arial"/>
-                <w:sz w:val="24"/>
-              </w:rPr>
-            </w:pPr>
-            <w:r>
-              <w:rPr>
-                <w:rFonts w:ascii="Arial" w:hAnsi="Arial"/>
-                <w:sz w:val="24"/>
-              </w:rPr>
-              <w:t>161</w:t>
-            </w:r>
+              <w:rPr>
+                <w:rFonts w:ascii="Arial" w:hAnsi="Arial"/>
+                <w:sz w:val="24"/>
+              </w:rPr>
+            </w:pPr>
           </w:p>
         </w:tc>
         <w:tc>
@@ -5499,19 +5027,11 @@
           </w:tcPr>
           <w:p>
             <w:pPr>
-              <w:jc w:val="center"/>
-              <w:rPr>
-                <w:rFonts w:ascii="Arial" w:hAnsi="Arial"/>
-                <w:sz w:val="24"/>
-              </w:rPr>
-            </w:pPr>
-            <w:r>
-              <w:rPr>
-                <w:rFonts w:ascii="Arial" w:hAnsi="Arial"/>
-                <w:sz w:val="24"/>
-              </w:rPr>
-              <w:t>196</w:t>
-            </w:r>
+              <w:rPr>
+                <w:rFonts w:ascii="Arial" w:hAnsi="Arial"/>
+                <w:sz w:val="24"/>
+              </w:rPr>
+            </w:pPr>
           </w:p>
         </w:tc>
         <w:tc>
@@ -5526,7 +5046,6 @@
           </w:tcPr>
           <w:p>
             <w:pPr>
-              <w:jc w:val="center"/>
               <w:rPr>
                 <w:rFonts w:ascii="Arial" w:hAnsi="Arial"/>
                 <w:sz w:val="24"/>
@@ -5546,7 +5065,6 @@
           </w:tcPr>
           <w:p>
             <w:pPr>
-              <w:jc w:val="center"/>
               <w:rPr>
                 <w:rFonts w:ascii="Arial" w:hAnsi="Arial"/>
                 <w:sz w:val="24"/>
@@ -5656,13 +5174,6 @@
                 <w:sz w:val="24"/>
               </w:rPr>
             </w:pPr>
-            <w:r>
-              <w:rPr>
-                <w:rFonts w:ascii="Arial" w:hAnsi="Arial"/>
-                <w:sz w:val="24"/>
-              </w:rPr>
-              <w:t>16:23</w:t>
-            </w:r>
           </w:p>
         </w:tc>
       </w:tr>
@@ -5721,13 +5232,6 @@
                 <w:sz w:val="24"/>
               </w:rPr>
             </w:pPr>
-            <w:r>
-              <w:rPr>
-                <w:rFonts w:ascii="Arial" w:hAnsi="Arial"/>
-                <w:sz w:val="24"/>
-              </w:rPr>
-              <w:t>8647</w:t>
-            </w:r>
           </w:p>
         </w:tc>
       </w:tr>
@@ -5853,7 +5357,7 @@
                 <wp:inline distT="0" distB="0" distL="0" distR="0">
                   <wp:extent cx="323850" cy="295275"/>
                   <wp:effectExtent l="19050" t="0" r="0" b="0"/>
-                  <wp:docPr id="13" name="Picture 13"/>
+                  <wp:docPr id="17" name="Picture 17"/>
                   <wp:cNvGraphicFramePr>
                     <a:graphicFrameLocks xmlns:a="http://schemas.openxmlformats.org/drawingml/2006/main" noChangeAspect="1"/>
                   </wp:cNvGraphicFramePr>
@@ -5861,7 +5365,7 @@
                     <a:graphicData uri="http://schemas.openxmlformats.org/drawingml/2006/picture">
                       <pic:pic xmlns:pic="http://schemas.openxmlformats.org/drawingml/2006/picture">
                         <pic:nvPicPr>
-                          <pic:cNvPr id="0" name="Picture 13"/>
+                          <pic:cNvPr id="0" name="Picture 17"/>
                           <pic:cNvPicPr>
                             <a:picLocks noChangeAspect="1" noChangeArrowheads="1"/>
                           </pic:cNvPicPr>
@@ -6021,7 +5525,7 @@
                 <wp:inline distT="0" distB="0" distL="0" distR="0">
                   <wp:extent cx="314325" cy="295275"/>
                   <wp:effectExtent l="19050" t="0" r="9525" b="0"/>
-                  <wp:docPr id="14" name="Picture 14"/>
+                  <wp:docPr id="18" name="Picture 18"/>
                   <wp:cNvGraphicFramePr>
                     <a:graphicFrameLocks xmlns:a="http://schemas.openxmlformats.org/drawingml/2006/main" noChangeAspect="1"/>
                   </wp:cNvGraphicFramePr>
@@ -6029,7 +5533,7 @@
                     <a:graphicData uri="http://schemas.openxmlformats.org/drawingml/2006/picture">
                       <pic:pic xmlns:pic="http://schemas.openxmlformats.org/drawingml/2006/picture">
                         <pic:nvPicPr>
-                          <pic:cNvPr id="0" name="Picture 14"/>
+                          <pic:cNvPr id="0" name="Picture 18"/>
                           <pic:cNvPicPr>
                             <a:picLocks noChangeAspect="1" noChangeArrowheads="1"/>
                           </pic:cNvPicPr>
@@ -6454,13 +5958,6 @@
                 <w:sz w:val="24"/>
               </w:rPr>
             </w:pPr>
-            <w:r>
-              <w:rPr>
-                <w:rFonts w:ascii="Arial" w:hAnsi="Arial"/>
-                <w:sz w:val="24"/>
-              </w:rPr>
-              <w:t>100</w:t>
-            </w:r>
           </w:p>
         </w:tc>
         <w:tc>
@@ -6481,13 +5978,6 @@
                 <w:sz w:val="24"/>
               </w:rPr>
             </w:pPr>
-            <w:r>
-              <w:rPr>
-                <w:rFonts w:ascii="Arial" w:hAnsi="Arial"/>
-                <w:sz w:val="24"/>
-              </w:rPr>
-              <w:t>100.6</w:t>
-            </w:r>
           </w:p>
         </w:tc>
         <w:tc>
@@ -6508,13 +5998,6 @@
                 <w:sz w:val="24"/>
               </w:rPr>
             </w:pPr>
-            <w:r>
-              <w:rPr>
-                <w:rFonts w:ascii="Arial" w:hAnsi="Arial"/>
-                <w:sz w:val="24"/>
-              </w:rPr>
-              <w:t>100.87</w:t>
-            </w:r>
           </w:p>
         </w:tc>
         <w:tc>
@@ -6535,13 +6018,6 @@
                 <w:sz w:val="24"/>
               </w:rPr>
             </w:pPr>
-            <w:r>
-              <w:rPr>
-                <w:rFonts w:ascii="Arial" w:hAnsi="Arial"/>
-                <w:sz w:val="24"/>
-              </w:rPr>
-              <w:t>101.2</w:t>
-            </w:r>
           </w:p>
         </w:tc>
         <w:tc>
@@ -6562,13 +6038,6 @@
                 <w:sz w:val="24"/>
               </w:rPr>
             </w:pPr>
-            <w:r>
-              <w:rPr>
-                <w:rFonts w:ascii="Arial" w:hAnsi="Arial"/>
-                <w:sz w:val="24"/>
-              </w:rPr>
-              <w:t>103.2</w:t>
-            </w:r>
           </w:p>
         </w:tc>
         <w:tc>
@@ -6589,13 +6058,6 @@
                 <w:sz w:val="24"/>
               </w:rPr>
             </w:pPr>
-            <w:r>
-              <w:rPr>
-                <w:rFonts w:ascii="Arial" w:hAnsi="Arial"/>
-                <w:sz w:val="24"/>
-              </w:rPr>
-              <w:t>106.14</w:t>
-            </w:r>
           </w:p>
         </w:tc>
       </w:tr>
@@ -6654,13 +6116,6 @@
                 <w:sz w:val="24"/>
               </w:rPr>
             </w:pPr>
-            <w:r>
-              <w:rPr>
-                <w:rFonts w:ascii="Arial" w:hAnsi="Arial"/>
-                <w:sz w:val="24"/>
-              </w:rPr>
-              <w:t>0.20</w:t>
-            </w:r>
           </w:p>
         </w:tc>
         <w:tc>
@@ -6681,13 +6136,6 @@
                 <w:sz w:val="24"/>
               </w:rPr>
             </w:pPr>
-            <w:r>
-              <w:rPr>
-                <w:rFonts w:ascii="Arial" w:hAnsi="Arial"/>
-                <w:sz w:val="24"/>
-              </w:rPr>
-              <w:t>0.19</w:t>
-            </w:r>
           </w:p>
         </w:tc>
         <w:tc>
@@ -6708,13 +6156,6 @@
                 <w:sz w:val="24"/>
               </w:rPr>
             </w:pPr>
-            <w:r>
-              <w:rPr>
-                <w:rFonts w:ascii="Arial" w:hAnsi="Arial"/>
-                <w:sz w:val="24"/>
-              </w:rPr>
-              <w:t>0.18</w:t>
-            </w:r>
           </w:p>
         </w:tc>
         <w:tc>
@@ -6735,13 +6176,6 @@
                 <w:sz w:val="24"/>
               </w:rPr>
             </w:pPr>
-            <w:r>
-              <w:rPr>
-                <w:rFonts w:ascii="Arial" w:hAnsi="Arial"/>
-                <w:sz w:val="24"/>
-              </w:rPr>
-              <w:t>0.17</w:t>
-            </w:r>
           </w:p>
         </w:tc>
         <w:tc>
@@ -6762,13 +6196,6 @@
                 <w:sz w:val="24"/>
               </w:rPr>
             </w:pPr>
-            <w:r>
-              <w:rPr>
-                <w:rFonts w:ascii="Arial" w:hAnsi="Arial"/>
-                <w:sz w:val="24"/>
-              </w:rPr>
-              <w:t>0.17</w:t>
-            </w:r>
           </w:p>
         </w:tc>
         <w:tc>
@@ -6789,13 +6216,6 @@
                 <w:sz w:val="24"/>
               </w:rPr>
             </w:pPr>
-            <w:r>
-              <w:rPr>
-                <w:rFonts w:ascii="Arial" w:hAnsi="Arial"/>
-                <w:sz w:val="24"/>
-              </w:rPr>
-              <w:t>0.15</w:t>
-            </w:r>
           </w:p>
         </w:tc>
       </w:tr>
@@ -6854,13 +6274,6 @@
                 <w:sz w:val="24"/>
               </w:rPr>
             </w:pPr>
-            <w:r>
-              <w:rPr>
-                <w:rFonts w:ascii="Arial" w:hAnsi="Arial"/>
-                <w:sz w:val="24"/>
-              </w:rPr>
-              <w:t>86</w:t>
-            </w:r>
           </w:p>
         </w:tc>
         <w:tc>
@@ -6881,13 +6294,6 @@
                 <w:sz w:val="24"/>
               </w:rPr>
             </w:pPr>
-            <w:r>
-              <w:rPr>
-                <w:rFonts w:ascii="Arial" w:hAnsi="Arial"/>
-                <w:sz w:val="24"/>
-              </w:rPr>
-              <w:t>71</w:t>
-            </w:r>
           </w:p>
         </w:tc>
         <w:tc>
@@ -6908,13 +6314,6 @@
                 <w:sz w:val="24"/>
               </w:rPr>
             </w:pPr>
-            <w:r>
-              <w:rPr>
-                <w:rFonts w:ascii="Arial" w:hAnsi="Arial"/>
-                <w:sz w:val="24"/>
-              </w:rPr>
-              <w:t>62</w:t>
-            </w:r>
           </w:p>
         </w:tc>
         <w:tc>
@@ -6935,13 +6334,6 @@
                 <w:sz w:val="24"/>
               </w:rPr>
             </w:pPr>
-            <w:r>
-              <w:rPr>
-                <w:rFonts w:ascii="Arial" w:hAnsi="Arial"/>
-                <w:sz w:val="24"/>
-              </w:rPr>
-              <w:t>54</w:t>
-            </w:r>
           </w:p>
         </w:tc>
         <w:tc>
@@ -6962,13 +6354,6 @@
                 <w:sz w:val="24"/>
               </w:rPr>
             </w:pPr>
-            <w:r>
-              <w:rPr>
-                <w:rFonts w:ascii="Arial" w:hAnsi="Arial"/>
-                <w:sz w:val="24"/>
-              </w:rPr>
-              <w:t>48</w:t>
-            </w:r>
           </w:p>
         </w:tc>
         <w:tc>
@@ -6989,13 +6374,6 @@
                 <w:sz w:val="24"/>
               </w:rPr>
             </w:pPr>
-            <w:r>
-              <w:rPr>
-                <w:rFonts w:ascii="Arial" w:hAnsi="Arial"/>
-                <w:sz w:val="24"/>
-              </w:rPr>
-              <w:t>42</w:t>
-            </w:r>
           </w:p>
         </w:tc>
       </w:tr>
@@ -7054,13 +6432,6 @@
                 <w:sz w:val="24"/>
               </w:rPr>
             </w:pPr>
-            <w:r>
-              <w:rPr>
-                <w:rFonts w:ascii="Arial" w:hAnsi="Arial"/>
-                <w:sz w:val="24"/>
-              </w:rPr>
-              <w:t>94.5</w:t>
-            </w:r>
           </w:p>
         </w:tc>
         <w:tc>
@@ -7081,13 +6452,6 @@
                 <w:sz w:val="24"/>
               </w:rPr>
             </w:pPr>
-            <w:r>
-              <w:rPr>
-                <w:rFonts w:ascii="Arial" w:hAnsi="Arial"/>
-                <w:sz w:val="24"/>
-              </w:rPr>
-              <w:t>78</w:t>
-            </w:r>
           </w:p>
         </w:tc>
         <w:tc>
@@ -7108,13 +6472,6 @@
                 <w:sz w:val="24"/>
               </w:rPr>
             </w:pPr>
-            <w:r>
-              <w:rPr>
-                <w:rFonts w:ascii="Arial" w:hAnsi="Arial"/>
-                <w:sz w:val="24"/>
-              </w:rPr>
-              <w:t>68.13</w:t>
-            </w:r>
           </w:p>
         </w:tc>
         <w:tc>
@@ -7135,13 +6492,6 @@
                 <w:sz w:val="24"/>
               </w:rPr>
             </w:pPr>
-            <w:r>
-              <w:rPr>
-                <w:rFonts w:ascii="Arial" w:hAnsi="Arial"/>
-                <w:sz w:val="24"/>
-              </w:rPr>
-              <w:t>59.3</w:t>
-            </w:r>
           </w:p>
         </w:tc>
         <w:tc>
@@ -7162,13 +6512,6 @@
                 <w:sz w:val="24"/>
               </w:rPr>
             </w:pPr>
-            <w:r>
-              <w:rPr>
-                <w:rFonts w:ascii="Arial" w:hAnsi="Arial"/>
-                <w:sz w:val="24"/>
-              </w:rPr>
-              <w:t>52.75</w:t>
-            </w:r>
           </w:p>
         </w:tc>
         <w:tc>
@@ -7189,13 +6532,6 @@
                 <w:sz w:val="24"/>
               </w:rPr>
             </w:pPr>
-            <w:r>
-              <w:rPr>
-                <w:rFonts w:ascii="Arial" w:hAnsi="Arial"/>
-                <w:sz w:val="24"/>
-              </w:rPr>
-              <w:t>46.15</w:t>
-            </w:r>
           </w:p>
         </w:tc>
       </w:tr>
@@ -7255,7 +6591,7 @@
           <v:shape id="_x0000_i1026" type="#_x0000_t75" style="width:237pt;height:133.5pt" o:ole="">
             <v:imagedata r:id="rId15" o:title=""/>
           </v:shape>
-          <o:OLEObject Type="Embed" ProgID="Unknown" ShapeID="_x0000_i1026" DrawAspect="Content" ObjectID="_1368868043" r:id="rId16">
+          <o:OLEObject Type="Embed" ProgID="Unknown" ShapeID="_x0000_i1026" DrawAspect="Content" ObjectID="_1368873528" r:id="rId16">
             <o:FieldCodes>\* MERGEFORMAT</o:FieldCodes>
           </o:OLEObject>
         </w:object>

</xml_diff>

<commit_message>
Correcting an exercise chart on lab 4
</commit_message>
<xml_diff>
--- a/04_pulmonary_shunt/pulmonary_shunt.docx
+++ b/04_pulmonary_shunt/pulmonary_shunt.docx
@@ -114,7 +114,7 @@
           <v:shape id="_x0000_i1025" type="#_x0000_t75" style="width:204.75pt;height:135.75pt" o:ole="">
             <v:imagedata r:id="rId4" o:title=""/>
           </v:shape>
-          <o:OLEObject Type="Embed" ProgID="Word.Picture.8" ShapeID="_x0000_i1025" DrawAspect="Content" ObjectID="_1368873527" r:id="rId5"/>
+          <o:OLEObject Type="Embed" ProgID="Word.Picture.8" ShapeID="_x0000_i1025" DrawAspect="Content" ObjectID="_1368878689" r:id="rId5"/>
         </w:object>
       </w:r>
     </w:p>
@@ -333,12 +333,6 @@
         <w:gridCol w:w="3690"/>
       </w:tblGrid>
       <w:tr>
-        <w:tblPrEx>
-          <w:tblCellMar>
-            <w:top w:w="0" w:type="dxa"/>
-            <w:bottom w:w="0" w:type="dxa"/>
-          </w:tblCellMar>
-        </w:tblPrEx>
         <w:tc>
           <w:tcPr>
             <w:tcW w:w="1260" w:type="dxa"/>
@@ -547,12 +541,6 @@
         </w:tc>
       </w:tr>
       <w:tr>
-        <w:tblPrEx>
-          <w:tblCellMar>
-            <w:top w:w="0" w:type="dxa"/>
-            <w:bottom w:w="0" w:type="dxa"/>
-          </w:tblCellMar>
-        </w:tblPrEx>
         <w:tc>
           <w:tcPr>
             <w:tcW w:w="1260" w:type="dxa"/>
@@ -652,12 +640,6 @@
         </w:tc>
       </w:tr>
       <w:tr>
-        <w:tblPrEx>
-          <w:tblCellMar>
-            <w:top w:w="0" w:type="dxa"/>
-            <w:bottom w:w="0" w:type="dxa"/>
-          </w:tblCellMar>
-        </w:tblPrEx>
         <w:tc>
           <w:tcPr>
             <w:tcW w:w="1260" w:type="dxa"/>
@@ -699,12 +681,6 @@
         </w:tc>
       </w:tr>
       <w:tr>
-        <w:tblPrEx>
-          <w:tblCellMar>
-            <w:top w:w="0" w:type="dxa"/>
-            <w:bottom w:w="0" w:type="dxa"/>
-          </w:tblCellMar>
-        </w:tblPrEx>
         <w:tc>
           <w:tcPr>
             <w:tcW w:w="1260" w:type="dxa"/>
@@ -897,12 +873,6 @@
         </w:tc>
       </w:tr>
       <w:tr>
-        <w:tblPrEx>
-          <w:tblCellMar>
-            <w:top w:w="0" w:type="dxa"/>
-            <w:bottom w:w="0" w:type="dxa"/>
-          </w:tblCellMar>
-        </w:tblPrEx>
         <w:tc>
           <w:tcPr>
             <w:tcW w:w="1260" w:type="dxa"/>
@@ -944,12 +914,6 @@
         </w:tc>
       </w:tr>
       <w:tr>
-        <w:tblPrEx>
-          <w:tblCellMar>
-            <w:top w:w="0" w:type="dxa"/>
-            <w:bottom w:w="0" w:type="dxa"/>
-          </w:tblCellMar>
-        </w:tblPrEx>
         <w:tc>
           <w:tcPr>
             <w:tcW w:w="1260" w:type="dxa"/>
@@ -1049,12 +1013,6 @@
         </w:tc>
       </w:tr>
       <w:tr>
-        <w:tblPrEx>
-          <w:tblCellMar>
-            <w:top w:w="0" w:type="dxa"/>
-            <w:bottom w:w="0" w:type="dxa"/>
-          </w:tblCellMar>
-        </w:tblPrEx>
         <w:tc>
           <w:tcPr>
             <w:tcW w:w="1260" w:type="dxa"/>
@@ -1096,12 +1054,6 @@
         </w:tc>
       </w:tr>
       <w:tr>
-        <w:tblPrEx>
-          <w:tblCellMar>
-            <w:top w:w="0" w:type="dxa"/>
-            <w:bottom w:w="0" w:type="dxa"/>
-          </w:tblCellMar>
-        </w:tblPrEx>
         <w:tc>
           <w:tcPr>
             <w:tcW w:w="1260" w:type="dxa"/>
@@ -1218,12 +1170,6 @@
         </w:tc>
       </w:tr>
       <w:tr>
-        <w:tblPrEx>
-          <w:tblCellMar>
-            <w:top w:w="0" w:type="dxa"/>
-            <w:bottom w:w="0" w:type="dxa"/>
-          </w:tblCellMar>
-        </w:tblPrEx>
         <w:tc>
           <w:tcPr>
             <w:tcW w:w="1260" w:type="dxa"/>
@@ -1265,12 +1211,6 @@
         </w:tc>
       </w:tr>
       <w:tr>
-        <w:tblPrEx>
-          <w:tblCellMar>
-            <w:top w:w="0" w:type="dxa"/>
-            <w:bottom w:w="0" w:type="dxa"/>
-          </w:tblCellMar>
-        </w:tblPrEx>
         <w:tc>
           <w:tcPr>
             <w:tcW w:w="1260" w:type="dxa"/>
@@ -1386,12 +1326,6 @@
         </w:tc>
       </w:tr>
       <w:tr>
-        <w:tblPrEx>
-          <w:tblCellMar>
-            <w:top w:w="0" w:type="dxa"/>
-            <w:bottom w:w="0" w:type="dxa"/>
-          </w:tblCellMar>
-        </w:tblPrEx>
         <w:tc>
           <w:tcPr>
             <w:tcW w:w="1260" w:type="dxa"/>
@@ -1433,12 +1367,6 @@
         </w:tc>
       </w:tr>
       <w:tr>
-        <w:tblPrEx>
-          <w:tblCellMar>
-            <w:top w:w="0" w:type="dxa"/>
-            <w:bottom w:w="0" w:type="dxa"/>
-          </w:tblCellMar>
-        </w:tblPrEx>
         <w:tc>
           <w:tcPr>
             <w:tcW w:w="1260" w:type="dxa"/>
@@ -1537,12 +1465,6 @@
         </w:tc>
       </w:tr>
       <w:tr>
-        <w:tblPrEx>
-          <w:tblCellMar>
-            <w:top w:w="0" w:type="dxa"/>
-            <w:bottom w:w="0" w:type="dxa"/>
-          </w:tblCellMar>
-        </w:tblPrEx>
         <w:tc>
           <w:tcPr>
             <w:tcW w:w="1260" w:type="dxa"/>
@@ -1584,12 +1506,6 @@
         </w:tc>
       </w:tr>
       <w:tr>
-        <w:tblPrEx>
-          <w:tblCellMar>
-            <w:top w:w="0" w:type="dxa"/>
-            <w:bottom w:w="0" w:type="dxa"/>
-          </w:tblCellMar>
-        </w:tblPrEx>
         <w:tc>
           <w:tcPr>
             <w:tcW w:w="1260" w:type="dxa"/>
@@ -1823,12 +1739,6 @@
         <w:gridCol w:w="1008"/>
       </w:tblGrid>
       <w:tr>
-        <w:tblPrEx>
-          <w:tblCellMar>
-            <w:top w:w="0" w:type="dxa"/>
-            <w:bottom w:w="0" w:type="dxa"/>
-          </w:tblCellMar>
-        </w:tblPrEx>
         <w:trPr>
           <w:trHeight w:val="400"/>
         </w:trPr>
@@ -2041,12 +1951,6 @@
         </w:tc>
       </w:tr>
       <w:tr>
-        <w:tblPrEx>
-          <w:tblCellMar>
-            <w:top w:w="0" w:type="dxa"/>
-            <w:bottom w:w="0" w:type="dxa"/>
-          </w:tblCellMar>
-        </w:tblPrEx>
         <w:trPr>
           <w:trHeight w:val="400"/>
         </w:trPr>
@@ -2159,12 +2063,6 @@
         </w:tc>
       </w:tr>
       <w:tr>
-        <w:tblPrEx>
-          <w:tblCellMar>
-            <w:top w:w="0" w:type="dxa"/>
-            <w:bottom w:w="0" w:type="dxa"/>
-          </w:tblCellMar>
-        </w:tblPrEx>
         <w:trPr>
           <w:trHeight w:val="400"/>
         </w:trPr>
@@ -2277,12 +2175,6 @@
         </w:tc>
       </w:tr>
       <w:tr>
-        <w:tblPrEx>
-          <w:tblCellMar>
-            <w:top w:w="0" w:type="dxa"/>
-            <w:bottom w:w="0" w:type="dxa"/>
-          </w:tblCellMar>
-        </w:tblPrEx>
         <w:trPr>
           <w:trHeight w:val="400"/>
         </w:trPr>
@@ -2395,12 +2287,6 @@
         </w:tc>
       </w:tr>
       <w:tr>
-        <w:tblPrEx>
-          <w:tblCellMar>
-            <w:top w:w="0" w:type="dxa"/>
-            <w:bottom w:w="0" w:type="dxa"/>
-          </w:tblCellMar>
-        </w:tblPrEx>
         <w:trPr>
           <w:trHeight w:val="400"/>
         </w:trPr>
@@ -2513,12 +2399,6 @@
         </w:tc>
       </w:tr>
       <w:tr>
-        <w:tblPrEx>
-          <w:tblCellMar>
-            <w:top w:w="0" w:type="dxa"/>
-            <w:bottom w:w="0" w:type="dxa"/>
-          </w:tblCellMar>
-        </w:tblPrEx>
         <w:trPr>
           <w:trHeight w:val="400"/>
         </w:trPr>
@@ -2631,12 +2511,6 @@
         </w:tc>
       </w:tr>
       <w:tr>
-        <w:tblPrEx>
-          <w:tblCellMar>
-            <w:top w:w="0" w:type="dxa"/>
-            <w:bottom w:w="0" w:type="dxa"/>
-          </w:tblCellMar>
-        </w:tblPrEx>
         <w:trPr>
           <w:trHeight w:val="400"/>
         </w:trPr>
@@ -2749,12 +2623,6 @@
         </w:tc>
       </w:tr>
       <w:tr>
-        <w:tblPrEx>
-          <w:tblCellMar>
-            <w:top w:w="0" w:type="dxa"/>
-            <w:bottom w:w="0" w:type="dxa"/>
-          </w:tblCellMar>
-        </w:tblPrEx>
         <w:trPr>
           <w:trHeight w:val="400"/>
         </w:trPr>
@@ -2867,12 +2735,6 @@
         </w:tc>
       </w:tr>
       <w:tr>
-        <w:tblPrEx>
-          <w:tblCellMar>
-            <w:top w:w="0" w:type="dxa"/>
-            <w:bottom w:w="0" w:type="dxa"/>
-          </w:tblCellMar>
-        </w:tblPrEx>
         <w:trPr>
           <w:trHeight w:val="400"/>
         </w:trPr>
@@ -2985,12 +2847,6 @@
         </w:tc>
       </w:tr>
       <w:tr>
-        <w:tblPrEx>
-          <w:tblCellMar>
-            <w:top w:w="0" w:type="dxa"/>
-            <w:bottom w:w="0" w:type="dxa"/>
-          </w:tblCellMar>
-        </w:tblPrEx>
         <w:trPr>
           <w:trHeight w:val="400"/>
         </w:trPr>
@@ -3112,12 +2968,6 @@
         </w:tc>
       </w:tr>
       <w:tr>
-        <w:tblPrEx>
-          <w:tblCellMar>
-            <w:top w:w="0" w:type="dxa"/>
-            <w:bottom w:w="0" w:type="dxa"/>
-          </w:tblCellMar>
-        </w:tblPrEx>
         <w:trPr>
           <w:trHeight w:val="400"/>
         </w:trPr>
@@ -3239,12 +3089,6 @@
         </w:tc>
       </w:tr>
       <w:tr>
-        <w:tblPrEx>
-          <w:tblCellMar>
-            <w:top w:w="0" w:type="dxa"/>
-            <w:bottom w:w="0" w:type="dxa"/>
-          </w:tblCellMar>
-        </w:tblPrEx>
         <w:trPr>
           <w:trHeight w:val="400"/>
         </w:trPr>
@@ -3357,12 +3201,6 @@
         </w:tc>
       </w:tr>
       <w:tr>
-        <w:tblPrEx>
-          <w:tblCellMar>
-            <w:top w:w="0" w:type="dxa"/>
-            <w:bottom w:w="0" w:type="dxa"/>
-          </w:tblCellMar>
-        </w:tblPrEx>
         <w:trPr>
           <w:trHeight w:val="400"/>
         </w:trPr>
@@ -3475,12 +3313,6 @@
         </w:tc>
       </w:tr>
       <w:tr>
-        <w:tblPrEx>
-          <w:tblCellMar>
-            <w:top w:w="0" w:type="dxa"/>
-            <w:bottom w:w="0" w:type="dxa"/>
-          </w:tblCellMar>
-        </w:tblPrEx>
         <w:trPr>
           <w:trHeight w:val="400"/>
         </w:trPr>
@@ -3593,12 +3425,6 @@
         </w:tc>
       </w:tr>
       <w:tr>
-        <w:tblPrEx>
-          <w:tblCellMar>
-            <w:top w:w="0" w:type="dxa"/>
-            <w:bottom w:w="0" w:type="dxa"/>
-          </w:tblCellMar>
-        </w:tblPrEx>
         <w:trPr>
           <w:trHeight w:val="400"/>
         </w:trPr>
@@ -3711,12 +3537,6 @@
         </w:tc>
       </w:tr>
       <w:tr>
-        <w:tblPrEx>
-          <w:tblCellMar>
-            <w:top w:w="0" w:type="dxa"/>
-            <w:bottom w:w="0" w:type="dxa"/>
-          </w:tblCellMar>
-        </w:tblPrEx>
         <w:trPr>
           <w:trHeight w:val="400"/>
         </w:trPr>
@@ -3829,12 +3649,6 @@
         </w:tc>
       </w:tr>
       <w:tr>
-        <w:tblPrEx>
-          <w:tblCellMar>
-            <w:top w:w="0" w:type="dxa"/>
-            <w:bottom w:w="0" w:type="dxa"/>
-          </w:tblCellMar>
-        </w:tblPrEx>
         <w:trPr>
           <w:trHeight w:val="400"/>
         </w:trPr>
@@ -3994,12 +3808,6 @@
         <w:gridCol w:w="3690"/>
       </w:tblGrid>
       <w:tr>
-        <w:tblPrEx>
-          <w:tblCellMar>
-            <w:top w:w="0" w:type="dxa"/>
-            <w:bottom w:w="0" w:type="dxa"/>
-          </w:tblCellMar>
-        </w:tblPrEx>
         <w:tc>
           <w:tcPr>
             <w:tcW w:w="1260" w:type="dxa"/>
@@ -4114,12 +3922,6 @@
         </w:tc>
       </w:tr>
       <w:tr>
-        <w:tblPrEx>
-          <w:tblCellMar>
-            <w:top w:w="0" w:type="dxa"/>
-            <w:bottom w:w="0" w:type="dxa"/>
-          </w:tblCellMar>
-        </w:tblPrEx>
         <w:tc>
           <w:tcPr>
             <w:tcW w:w="1260" w:type="dxa"/>
@@ -4161,12 +3963,6 @@
         </w:tc>
       </w:tr>
       <w:tr>
-        <w:tblPrEx>
-          <w:tblCellMar>
-            <w:top w:w="0" w:type="dxa"/>
-            <w:bottom w:w="0" w:type="dxa"/>
-          </w:tblCellMar>
-        </w:tblPrEx>
         <w:tc>
           <w:tcPr>
             <w:tcW w:w="1260" w:type="dxa"/>
@@ -4300,12 +4096,6 @@
         <w:gridCol w:w="720"/>
       </w:tblGrid>
       <w:tr>
-        <w:tblPrEx>
-          <w:tblCellMar>
-            <w:top w:w="0" w:type="dxa"/>
-            <w:bottom w:w="0" w:type="dxa"/>
-          </w:tblCellMar>
-        </w:tblPrEx>
         <w:trPr>
           <w:trHeight w:val="400"/>
         </w:trPr>
@@ -4508,12 +4298,6 @@
         </w:tc>
       </w:tr>
       <w:tr>
-        <w:tblPrEx>
-          <w:tblCellMar>
-            <w:top w:w="0" w:type="dxa"/>
-            <w:bottom w:w="0" w:type="dxa"/>
-          </w:tblCellMar>
-        </w:tblPrEx>
         <w:trPr>
           <w:trHeight w:val="400"/>
         </w:trPr>
@@ -4715,12 +4499,6 @@
         </w:tc>
       </w:tr>
       <w:tr>
-        <w:tblPrEx>
-          <w:tblCellMar>
-            <w:top w:w="0" w:type="dxa"/>
-            <w:bottom w:w="0" w:type="dxa"/>
-          </w:tblCellMar>
-        </w:tblPrEx>
         <w:trPr>
           <w:trHeight w:val="400"/>
         </w:trPr>
@@ -4922,12 +4700,6 @@
         </w:tc>
       </w:tr>
       <w:tr>
-        <w:tblPrEx>
-          <w:tblCellMar>
-            <w:top w:w="0" w:type="dxa"/>
-            <w:bottom w:w="0" w:type="dxa"/>
-          </w:tblCellMar>
-        </w:tblPrEx>
         <w:trPr>
           <w:trHeight w:val="400"/>
         </w:trPr>
@@ -5120,12 +4892,6 @@
         <w:gridCol w:w="1710"/>
       </w:tblGrid>
       <w:tr>
-        <w:tblPrEx>
-          <w:tblCellMar>
-            <w:top w:w="0" w:type="dxa"/>
-            <w:bottom w:w="0" w:type="dxa"/>
-          </w:tblCellMar>
-        </w:tblPrEx>
         <w:trPr>
           <w:trHeight w:val="400"/>
         </w:trPr>
@@ -5178,12 +4944,6 @@
         </w:tc>
       </w:tr>
       <w:tr>
-        <w:tblPrEx>
-          <w:tblCellMar>
-            <w:top w:w="0" w:type="dxa"/>
-            <w:bottom w:w="0" w:type="dxa"/>
-          </w:tblCellMar>
-        </w:tblPrEx>
         <w:trPr>
           <w:trHeight w:val="400"/>
         </w:trPr>
@@ -5244,6 +5004,23 @@
           <w:sz w:val="24"/>
         </w:rPr>
       </w:pPr>
+    </w:p>
+    <w:p>
+      <w:pPr>
+        <w:ind w:left="720"/>
+        <w:rPr>
+          <w:rFonts w:ascii="Arial" w:hAnsi="Arial"/>
+          <w:sz w:val="24"/>
+        </w:rPr>
+      </w:pPr>
+      <w:r>
+        <w:rPr>
+          <w:rFonts w:ascii="Arial" w:hAnsi="Arial"/>
+          <w:sz w:val="24"/>
+          <w:highlight w:val="yellow"/>
+        </w:rPr>
+        <w:t>***No reset used between the first chart and exercise and heart rate at 0 taken with patient standing. Patient didn’t give up</w:t>
+      </w:r>
     </w:p>
     <w:p>
       <w:pPr>
@@ -5324,12 +5101,6 @@
         <w:gridCol w:w="4500"/>
       </w:tblGrid>
       <w:tr>
-        <w:tblPrEx>
-          <w:tblCellMar>
-            <w:top w:w="0" w:type="dxa"/>
-            <w:bottom w:w="0" w:type="dxa"/>
-          </w:tblCellMar>
-        </w:tblPrEx>
         <w:tc>
           <w:tcPr>
             <w:tcW w:w="1260" w:type="dxa"/>
@@ -5445,12 +5216,6 @@
         </w:tc>
       </w:tr>
       <w:tr>
-        <w:tblPrEx>
-          <w:tblCellMar>
-            <w:top w:w="0" w:type="dxa"/>
-            <w:bottom w:w="0" w:type="dxa"/>
-          </w:tblCellMar>
-        </w:tblPrEx>
         <w:tc>
           <w:tcPr>
             <w:tcW w:w="1260" w:type="dxa"/>
@@ -5492,12 +5257,6 @@
         </w:tc>
       </w:tr>
       <w:tr>
-        <w:tblPrEx>
-          <w:tblCellMar>
-            <w:top w:w="0" w:type="dxa"/>
-            <w:bottom w:w="0" w:type="dxa"/>
-          </w:tblCellMar>
-        </w:tblPrEx>
         <w:tc>
           <w:tcPr>
             <w:tcW w:w="1260" w:type="dxa"/>
@@ -5682,12 +5441,6 @@
         <w:gridCol w:w="720"/>
       </w:tblGrid>
       <w:tr>
-        <w:tblPrEx>
-          <w:tblCellMar>
-            <w:top w:w="0" w:type="dxa"/>
-            <w:bottom w:w="0" w:type="dxa"/>
-          </w:tblCellMar>
-        </w:tblPrEx>
         <w:trPr>
           <w:trHeight w:val="400"/>
         </w:trPr>
@@ -5904,12 +5657,6 @@
         </w:tc>
       </w:tr>
       <w:tr>
-        <w:tblPrEx>
-          <w:tblCellMar>
-            <w:top w:w="0" w:type="dxa"/>
-            <w:bottom w:w="0" w:type="dxa"/>
-          </w:tblCellMar>
-        </w:tblPrEx>
         <w:trPr>
           <w:trHeight w:val="400"/>
         </w:trPr>
@@ -6062,12 +5809,6 @@
         </w:tc>
       </w:tr>
       <w:tr>
-        <w:tblPrEx>
-          <w:tblCellMar>
-            <w:top w:w="0" w:type="dxa"/>
-            <w:bottom w:w="0" w:type="dxa"/>
-          </w:tblCellMar>
-        </w:tblPrEx>
         <w:trPr>
           <w:trHeight w:val="400"/>
         </w:trPr>
@@ -6220,12 +5961,6 @@
         </w:tc>
       </w:tr>
       <w:tr>
-        <w:tblPrEx>
-          <w:tblCellMar>
-            <w:top w:w="0" w:type="dxa"/>
-            <w:bottom w:w="0" w:type="dxa"/>
-          </w:tblCellMar>
-        </w:tblPrEx>
         <w:trPr>
           <w:trHeight w:val="400"/>
         </w:trPr>
@@ -6378,12 +6113,6 @@
         </w:tc>
       </w:tr>
       <w:tr>
-        <w:tblPrEx>
-          <w:tblCellMar>
-            <w:top w:w="0" w:type="dxa"/>
-            <w:bottom w:w="0" w:type="dxa"/>
-          </w:tblCellMar>
-        </w:tblPrEx>
         <w:trPr>
           <w:trHeight w:val="400"/>
         </w:trPr>
@@ -6591,7 +6320,7 @@
           <v:shape id="_x0000_i1026" type="#_x0000_t75" style="width:237pt;height:133.5pt" o:ole="">
             <v:imagedata r:id="rId15" o:title=""/>
           </v:shape>
-          <o:OLEObject Type="Embed" ProgID="Unknown" ShapeID="_x0000_i1026" DrawAspect="Content" ObjectID="_1368873528" r:id="rId16">
+          <o:OLEObject Type="Embed" ProgID="Unknown" ShapeID="_x0000_i1026" DrawAspect="Content" ObjectID="_1368878690" r:id="rId16">
             <o:FieldCodes>\* MERGEFORMAT</o:FieldCodes>
           </o:OLEObject>
         </w:object>

</xml_diff>